<commit_message>
Curvilinear FEM successfully done. State after the meeting on 20240618.
</commit_message>
<xml_diff>
--- a/MasterResearchRecord2024June.docx
+++ b/MasterResearchRecord2024June.docx
@@ -1471,13 +1471,7 @@
             <w:rPr>
               <w:rFonts w:ascii="Cambria Math" w:hAnsi="Cambria Math"/>
             </w:rPr>
-            <m:t>∈</m:t>
-          </m:r>
-          <m:r>
-            <w:rPr>
-              <w:rFonts w:ascii="Cambria Math" w:hAnsi="Cambria Math"/>
-            </w:rPr>
-            <m:t>Sym</m:t>
+            <m:t>∈Sym</m:t>
           </m:r>
           <m:d>
             <m:dPr>
@@ -1496,16 +1490,7 @@
                 <w:rPr>
                   <w:rFonts w:ascii="Cambria Math" w:hAnsi="Cambria Math"/>
                 </w:rPr>
-                <m:t>R</m:t>
-              </m:r>
-              <m:r>
-                <m:rPr>
-                  <m:scr m:val="double-struck"/>
-                </m:rPr>
-                <w:rPr>
-                  <w:rFonts w:ascii="Cambria Math" w:hAnsi="Cambria Math"/>
-                </w:rPr>
-                <m:t>×R</m:t>
+                <m:t>R×R</m:t>
               </m:r>
             </m:e>
           </m:d>
@@ -1745,13 +1730,7 @@
             <w:rPr>
               <w:rFonts w:ascii="Cambria Math" w:hAnsi="Cambria Math"/>
             </w:rPr>
-            <m:t xml:space="preserve"> </m:t>
-          </m:r>
-          <m:r>
-            <w:rPr>
-              <w:rFonts w:ascii="Cambria Math" w:hAnsi="Cambria Math"/>
-            </w:rPr>
-            <m:t>∈Sym</m:t>
+            <m:t xml:space="preserve"> ∈Sym</m:t>
           </m:r>
           <m:d>
             <m:dPr>
@@ -1778,11 +1757,6 @@
       </m:oMathPara>
     </w:p>
     <w:p>
-      <w:pPr>
-        <w:rPr>
-          <w:rFonts w:hint="eastAsia"/>
-        </w:rPr>
-      </w:pPr>
       <m:oMathPara>
         <m:oMath>
           <m:acc>
@@ -2066,11 +2040,6 @@
       </w:r>
     </w:p>
     <w:p>
-      <w:pPr>
-        <w:rPr>
-          <w:rFonts w:hint="eastAsia"/>
-        </w:rPr>
-      </w:pPr>
       <w:r>
         <w:rPr>
           <w:rFonts w:hint="eastAsia"/>
@@ -2121,6 +2090,407 @@
       </w:r>
     </w:p>
     <w:p>
+      <w:r>
+        <w:rPr>
+          <w:rFonts w:hint="eastAsia"/>
+        </w:rPr>
+        <w:t>ところで、解析解と一致しているかはわからない。</w:t>
+      </w:r>
+    </w:p>
+    <w:p/>
+    <w:p>
+      <w:r>
+        <w:t>6</w:t>
+      </w:r>
+      <w:r>
+        <w:rPr>
+          <w:rFonts w:hint="eastAsia"/>
+        </w:rPr>
+        <w:t>月</w:t>
+      </w:r>
+      <w:r>
+        <w:t>11</w:t>
+      </w:r>
+      <w:r>
+        <w:rPr>
+          <w:rFonts w:hint="eastAsia"/>
+        </w:rPr>
+        <w:t>日</w:t>
+      </w:r>
+      <w:r>
+        <w:t>Tue.</w:t>
+      </w:r>
+    </w:p>
+    <w:p>
+      <w:r>
+        <w:rPr>
+          <w:rFonts w:hint="eastAsia"/>
+        </w:rPr>
+        <w:t>藤田先生と</w:t>
+      </w:r>
+      <w:r>
+        <w:rPr>
+          <w:rFonts w:hint="eastAsia"/>
+        </w:rPr>
+        <w:t>ミーティング</w:t>
+      </w:r>
+    </w:p>
+    <w:p>
+      <w:r>
+        <w:rPr>
+          <w:rFonts w:hint="eastAsia"/>
+        </w:rPr>
+        <w:t>次回まで</w:t>
+      </w:r>
+      <w:r>
+        <w:rPr>
+          <w:rFonts w:hint="eastAsia"/>
+        </w:rPr>
+        <w:t>の方針</w:t>
+      </w:r>
+      <w:r>
+        <w:rPr>
+          <w:rFonts w:hint="eastAsia"/>
+        </w:rPr>
+        <w:t>：</w:t>
+      </w:r>
+      <w:r>
+        <w:rPr>
+          <w:rFonts w:hint="eastAsia"/>
+        </w:rPr>
+        <w:t>2次元自重問題を解く。その際</w:t>
+      </w:r>
+      <w:r>
+        <w:rPr>
+          <w:rFonts w:hint="eastAsia"/>
+        </w:rPr>
+        <w:t>、メッシュは鉛直方向に</w:t>
+      </w:r>
+      <w:r>
+        <w:t>3</w:t>
+      </w:r>
+      <w:r>
+        <w:rPr>
+          <w:rFonts w:hint="eastAsia"/>
+        </w:rPr>
+        <w:t>乗に比例する</w:t>
+      </w:r>
+      <w:r>
+        <w:rPr>
+          <w:rFonts w:hint="eastAsia"/>
+        </w:rPr>
+        <w:t>座標系</w:t>
+      </w:r>
+      <w:r>
+        <w:rPr>
+          <w:rFonts w:hint="eastAsia"/>
+        </w:rPr>
+        <w:t>を取る。そうすることで主応力が要素面について垂直であるように取る</w:t>
+      </w:r>
+      <w:r>
+        <w:rPr>
+          <w:rFonts w:hint="eastAsia"/>
+        </w:rPr>
+        <w:t>（アイデアの根源）</w:t>
+      </w:r>
+      <w:r>
+        <w:rPr>
+          <w:rFonts w:hint="eastAsia"/>
+        </w:rPr>
+        <w:t>。</w:t>
+      </w:r>
+      <w:r>
+        <w:t>X</w:t>
+      </w:r>
+      <w:r>
+        <w:rPr>
+          <w:rFonts w:hint="eastAsia"/>
+        </w:rPr>
+        <w:t>境界ではスライド</w:t>
+      </w:r>
+      <w:r>
+        <w:rPr>
+          <w:rFonts w:hint="eastAsia"/>
+        </w:rPr>
+        <w:t>境界</w:t>
+      </w:r>
+      <w:r>
+        <w:rPr>
+          <w:rFonts w:hint="eastAsia"/>
+        </w:rPr>
+        <w:t>を設ける。</w:t>
+      </w:r>
+      <w:r>
+        <w:t>Y=0</w:t>
+      </w:r>
+      <w:r>
+        <w:rPr>
+          <w:rFonts w:hint="eastAsia"/>
+        </w:rPr>
+        <w:t>ではディリクレ境界（固定</w:t>
+      </w:r>
+      <w:r>
+        <w:t>）</w:t>
+      </w:r>
+      <w:r>
+        <w:rPr>
+          <w:rFonts w:hint="eastAsia"/>
+        </w:rPr>
+        <w:t>。図示はとりあえず節点のみ（形状関数は歪むだろうが今は気にしないでおく）</w:t>
+      </w:r>
+      <w:r>
+        <w:rPr>
+          <w:rFonts w:hint="eastAsia"/>
+        </w:rPr>
+        <w:t>。この例では</w:t>
+      </w:r>
+      <w:proofErr w:type="spellStart"/>
+      <w:r>
+        <w:t>st</w:t>
+      </w:r>
+      <w:proofErr w:type="spellEnd"/>
+      <w:r>
+        <w:rPr>
+          <w:rFonts w:hint="eastAsia"/>
+        </w:rPr>
+        <w:t>座標も直交座標系となるため、クリスト</w:t>
+      </w:r>
+      <w:r>
+        <w:rPr>
+          <w:rFonts w:hint="eastAsia"/>
+        </w:rPr>
+        <w:t>ッ</w:t>
+      </w:r>
+      <w:r>
+        <w:rPr>
+          <w:rFonts w:hint="eastAsia"/>
+        </w:rPr>
+        <w:t>フェル記号は非ゼロ要素が一つしかないが、とりあえずはこれで検証する。</w:t>
+      </w:r>
+    </w:p>
+    <w:p/>
+    <w:p>
+      <w:r>
+        <w:rPr>
+          <w:rFonts w:hint="eastAsia"/>
+        </w:rPr>
+        <w:t>6月12日</w:t>
+      </w:r>
+      <w:r>
+        <w:t>Wed.</w:t>
+      </w:r>
+    </w:p>
+    <w:p>
+      <w:r>
+        <w:t>X</w:t>
+      </w:r>
+      <w:r>
+        <w:rPr>
+          <w:rFonts w:hint="eastAsia"/>
+        </w:rPr>
+        <w:t>軸方向に</w:t>
+      </w:r>
+      <w:r>
+        <w:t>1m</w:t>
+      </w:r>
+      <w:r>
+        <w:t xml:space="preserve"> </w:t>
+      </w:r>
+      <w:r>
+        <w:t>x</w:t>
+      </w:r>
+      <w:r>
+        <w:t xml:space="preserve"> </w:t>
+      </w:r>
+      <w:r>
+        <w:t>1m</w:t>
+      </w:r>
+      <w:r>
+        <w:rPr>
+          <w:rFonts w:hint="eastAsia"/>
+        </w:rPr>
+        <w:t>の領域で自重問題を解く。</w:t>
+      </w:r>
+      <w:r>
+        <w:t>X=0,1</w:t>
+      </w:r>
+      <w:r>
+        <w:rPr>
+          <w:rFonts w:hint="eastAsia"/>
+        </w:rPr>
+        <w:t>における</w:t>
+      </w:r>
+      <w:proofErr w:type="gramStart"/>
+      <w:r>
+        <w:t>y</w:t>
+      </w:r>
+      <w:proofErr w:type="gramEnd"/>
+      <w:r>
+        <w:rPr>
+          <w:rFonts w:hint="eastAsia"/>
+        </w:rPr>
+        <w:t>成分はイコールでつなげた（周期的）。</w:t>
+      </w:r>
+      <w:r>
+        <w:rPr>
+          <w:rFonts w:hint="eastAsia"/>
+        </w:rPr>
+        <w:t>結果は以下の通り。</w:t>
+      </w:r>
+      <w:r>
+        <w:rPr>
+          <w:rFonts w:hint="eastAsia"/>
+        </w:rPr>
+        <w:t>なお、解析解に</w:t>
+      </w:r>
+      <w:r>
+        <w:rPr>
+          <w:rFonts w:hint="eastAsia"/>
+        </w:rPr>
+        <w:t>十分に</w:t>
+      </w:r>
+      <w:r>
+        <w:rPr>
+          <w:rFonts w:hint="eastAsia"/>
+        </w:rPr>
+        <w:t>一致。</w:t>
+      </w:r>
+    </w:p>
+    <w:p>
+      <w:r>
+        <w:rPr>
+          <w:noProof/>
+        </w:rPr>
+        <w:lastRenderedPageBreak/>
+        <w:drawing>
+          <wp:inline distT="0" distB="0" distL="0" distR="0" wp14:anchorId="55F0CED2" wp14:editId="62CEE971">
+            <wp:extent cx="5400040" cy="4648835"/>
+            <wp:effectExtent l="0" t="0" r="0" b="0"/>
+            <wp:docPr id="1529845523" name="図 1" descr="パソコンの画面&#10;&#10;中程度の精度で自動的に生成された説明"/>
+            <wp:cNvGraphicFramePr>
+              <a:graphicFrameLocks xmlns:a="http://schemas.openxmlformats.org/drawingml/2006/main" noChangeAspect="1"/>
+            </wp:cNvGraphicFramePr>
+            <a:graphic xmlns:a="http://schemas.openxmlformats.org/drawingml/2006/main">
+              <a:graphicData uri="http://schemas.openxmlformats.org/drawingml/2006/picture">
+                <pic:pic xmlns:pic="http://schemas.openxmlformats.org/drawingml/2006/picture">
+                  <pic:nvPicPr>
+                    <pic:cNvPr id="1529845523" name="図 1" descr="パソコンの画面&#10;&#10;中程度の精度で自動的に生成された説明"/>
+                    <pic:cNvPicPr/>
+                  </pic:nvPicPr>
+                  <pic:blipFill>
+                    <a:blip r:embed="rId15">
+                      <a:extLst>
+                        <a:ext uri="{28A0092B-C50C-407E-A947-70E740481C1C}">
+                          <a14:useLocalDpi xmlns:a14="http://schemas.microsoft.com/office/drawing/2010/main" val="0"/>
+                        </a:ext>
+                      </a:extLst>
+                    </a:blip>
+                    <a:stretch>
+                      <a:fillRect/>
+                    </a:stretch>
+                  </pic:blipFill>
+                  <pic:spPr>
+                    <a:xfrm>
+                      <a:off x="0" y="0"/>
+                      <a:ext cx="5400040" cy="4648835"/>
+                    </a:xfrm>
+                    <a:prstGeom prst="rect">
+                      <a:avLst/>
+                    </a:prstGeom>
+                  </pic:spPr>
+                </pic:pic>
+              </a:graphicData>
+            </a:graphic>
+          </wp:inline>
+        </w:drawing>
+      </w:r>
+    </w:p>
+    <w:p/>
+    <w:p/>
+    <w:p>
+      <w:r>
+        <w:t>6</w:t>
+      </w:r>
+      <w:r>
+        <w:rPr>
+          <w:rFonts w:hint="eastAsia"/>
+        </w:rPr>
+        <w:t>月</w:t>
+      </w:r>
+      <w:r>
+        <w:t>14</w:t>
+      </w:r>
+      <w:r>
+        <w:rPr>
+          <w:rFonts w:hint="eastAsia"/>
+        </w:rPr>
+        <w:t>日</w:t>
+      </w:r>
+      <w:r>
+        <w:t>Fri.</w:t>
+      </w:r>
+    </w:p>
+    <w:p>
+      <w:r>
+        <w:rPr>
+          <w:rFonts w:hint="eastAsia"/>
+        </w:rPr>
+        <w:t>解析解と数値解が一致しないので、数理背景を整理し直した。コード中の記述を整え直した。</w:t>
+      </w:r>
+    </w:p>
+    <w:p/>
+    <w:p>
+      <w:r>
+        <w:rPr>
+          <w:rFonts w:hint="eastAsia"/>
+        </w:rPr>
+        <w:t>6月</w:t>
+      </w:r>
+      <w:r>
+        <w:t>17</w:t>
+      </w:r>
+      <w:r>
+        <w:rPr>
+          <w:rFonts w:hint="eastAsia"/>
+        </w:rPr>
+        <w:t>日</w:t>
+      </w:r>
+      <w:r>
+        <w:t xml:space="preserve"> Mon.</w:t>
+      </w:r>
+    </w:p>
+    <w:p>
+      <w:r>
+        <w:rPr>
+          <w:rFonts w:hint="eastAsia"/>
+        </w:rPr>
+        <w:t>引き続き一致しないので、定式化を整理し直した。しかしなお一致しない。</w:t>
+      </w:r>
+    </w:p>
+    <w:p/>
+    <w:p>
+      <w:r>
+        <w:t>6</w:t>
+      </w:r>
+      <w:r>
+        <w:rPr>
+          <w:rFonts w:hint="eastAsia"/>
+        </w:rPr>
+        <w:t>月18日</w:t>
+      </w:r>
+      <w:r>
+        <w:t>Tue.</w:t>
+      </w:r>
+    </w:p>
+    <w:p>
+      <w:r>
+        <w:rPr>
+          <w:rFonts w:hint="eastAsia"/>
+        </w:rPr>
+        <w:t>藤田先生とミーティング。</w:t>
+      </w:r>
+    </w:p>
+    <w:p>
       <w:pPr>
         <w:rPr>
           <w:rFonts w:hint="eastAsia"/>
@@ -2130,15 +2500,170 @@
         <w:rPr>
           <w:rFonts w:hint="eastAsia"/>
         </w:rPr>
-        <w:t>ところで、解析解と一致しているかはわからない。</w:t>
-      </w:r>
-    </w:p>
-    <w:p>
-      <w:pPr>
-        <w:rPr>
-          <w:rFonts w:hint="eastAsia"/>
-        </w:rPr>
-      </w:pPr>
+        <w:t>定式化の整理と数値解と解析解の不一致について報告。ここで、数値解の基底が</w:t>
+      </w:r>
+      <w:proofErr w:type="spellStart"/>
+      <w:r>
+        <w:t>xy</w:t>
+      </w:r>
+      <w:proofErr w:type="spellEnd"/>
+      <w:r>
+        <w:rPr>
+          <w:rFonts w:hint="eastAsia"/>
+        </w:rPr>
+        <w:t>基底でない</w:t>
+      </w:r>
+      <w:r>
+        <w:t>(</w:t>
+      </w:r>
+      <w:r>
+        <w:rPr>
+          <w:rFonts w:hint="eastAsia"/>
+        </w:rPr>
+        <w:t>実際には</w:t>
+      </w:r>
+      <w:proofErr w:type="spellStart"/>
+      <w:r>
+        <w:t>st</w:t>
+      </w:r>
+      <w:proofErr w:type="spellEnd"/>
+      <w:r>
+        <w:rPr>
+          <w:rFonts w:hint="eastAsia"/>
+        </w:rPr>
+        <w:t>基底</w:t>
+      </w:r>
+      <w:r>
+        <w:t>)</w:t>
+      </w:r>
+      <w:r>
+        <w:rPr>
+          <w:rFonts w:hint="eastAsia"/>
+        </w:rPr>
+        <w:t>ことに留意し、表示方法を整理し直すことで（解のスケーリング）解決。数値解が正しく、適切な基底を用いることで一致することを確認した。</w:t>
+      </w:r>
+      <w:r>
+        <w:rPr>
+          <w:rFonts w:hint="eastAsia"/>
+        </w:rPr>
+        <w:t>なお、スケーリングの際に、</w:t>
+      </w:r>
+      <w:proofErr w:type="spellStart"/>
+      <w:r>
+        <w:rPr>
+          <w:rFonts w:hint="eastAsia"/>
+        </w:rPr>
+        <w:t>st</w:t>
+      </w:r>
+      <w:proofErr w:type="spellEnd"/>
+      <w:r>
+        <w:rPr>
+          <w:rFonts w:hint="eastAsia"/>
+        </w:rPr>
+        <w:t>基底の長さをかけるので、基底の長さ、すなわち</w:t>
+      </w:r>
+      <w:r>
+        <w:t>x(</w:t>
+      </w:r>
+      <w:proofErr w:type="spellStart"/>
+      <w:r>
+        <w:t>s,t</w:t>
+      </w:r>
+      <w:proofErr w:type="spellEnd"/>
+      <w:r>
+        <w:t>)</w:t>
+      </w:r>
+      <w:r>
+        <w:rPr>
+          <w:rFonts w:hint="eastAsia"/>
+        </w:rPr>
+        <w:t>または</w:t>
+      </w:r>
+      <w:r>
+        <w:t>y</w:t>
+      </w:r>
+      <w:r>
+        <w:t>(</w:t>
+      </w:r>
+      <w:proofErr w:type="spellStart"/>
+      <w:r>
+        <w:t>s,t</w:t>
+      </w:r>
+      <w:proofErr w:type="spellEnd"/>
+      <w:r>
+        <w:t>)</w:t>
+      </w:r>
+      <w:r>
+        <w:rPr>
+          <w:rFonts w:hint="eastAsia"/>
+        </w:rPr>
+        <w:t>の微分が領域内で</w:t>
+      </w:r>
+      <w:r>
+        <w:t>0</w:t>
+      </w:r>
+      <w:r>
+        <w:rPr>
+          <w:rFonts w:hint="eastAsia"/>
+        </w:rPr>
+        <w:t>あるいは不定値となるような座標変換は用いないことに留意する。</w:t>
+      </w:r>
+    </w:p>
+    <w:p>
+      <w:r>
+        <w:rPr>
+          <w:rFonts w:hint="eastAsia"/>
+        </w:rPr>
+        <w:lastRenderedPageBreak/>
+        <w:t>今後の方針は、</w:t>
+      </w:r>
+      <w:r>
+        <w:t>1.</w:t>
+      </w:r>
+      <w:r>
+        <w:rPr>
+          <w:rFonts w:hint="eastAsia"/>
+        </w:rPr>
+        <w:t>要素数と</w:t>
+      </w:r>
+      <w:r>
+        <w:t>Error</w:t>
+      </w:r>
+      <w:r>
+        <w:rPr>
+          <w:rFonts w:hint="eastAsia"/>
+        </w:rPr>
+        <w:t>の関係を整理すること。</w:t>
+      </w:r>
+      <w:r>
+        <w:t>2.</w:t>
+      </w:r>
+      <w:r>
+        <w:rPr>
+          <w:rFonts w:hint="eastAsia"/>
+        </w:rPr>
+        <w:t>その際異なる座標変換を用いること。</w:t>
+      </w:r>
+      <w:r>
+        <w:t>3.</w:t>
+      </w:r>
+      <w:r>
+        <w:rPr>
+          <w:rFonts w:hint="eastAsia"/>
+        </w:rPr>
+        <w:t>座標変換間で比較可能とできるように、メッシュは</w:t>
+      </w:r>
+      <w:proofErr w:type="spellStart"/>
+      <w:r>
+        <w:t>xy</w:t>
+      </w:r>
+      <w:proofErr w:type="spellEnd"/>
+      <w:r>
+        <w:rPr>
+          <w:rFonts w:hint="eastAsia"/>
+        </w:rPr>
+        <w:t>座標系上で定義すること。</w:t>
+      </w:r>
     </w:p>
     <w:p/>
     <w:p/>

</xml_diff>

<commit_message>
README.md detailed 20240620 0030.
</commit_message>
<xml_diff>
--- a/MasterResearchRecord2024June.docx
+++ b/MasterResearchRecord2024June.docx
@@ -2491,11 +2491,6 @@
       </w:r>
     </w:p>
     <w:p>
-      <w:pPr>
-        <w:rPr>
-          <w:rFonts w:hint="eastAsia"/>
-        </w:rPr>
-      </w:pPr>
       <w:r>
         <w:rPr>
           <w:rFonts w:hint="eastAsia"/>
@@ -2580,10 +2575,7 @@
         <w:t>または</w:t>
       </w:r>
       <w:r>
-        <w:t>y</w:t>
-      </w:r>
-      <w:r>
-        <w:t>(</w:t>
+        <w:t>y(</w:t>
       </w:r>
       <w:proofErr w:type="spellStart"/>
       <w:r>
@@ -2666,6 +2658,44 @@
       </w:r>
     </w:p>
     <w:p/>
+    <w:p>
+      <w:r>
+        <w:rPr>
+          <w:rFonts w:hint="eastAsia"/>
+        </w:rPr>
+        <w:t>その後、</w:t>
+      </w:r>
+      <w:r>
+        <w:t>git</w:t>
+      </w:r>
+      <w:r>
+        <w:rPr>
+          <w:rFonts w:hint="eastAsia"/>
+        </w:rPr>
+        <w:t>リポジトリを作成し、定式化を</w:t>
+      </w:r>
+      <w:r>
+        <w:t>README.md</w:t>
+      </w:r>
+      <w:r>
+        <w:rPr>
+          <w:rFonts w:hint="eastAsia"/>
+        </w:rPr>
+        <w:t>上で行った。</w:t>
+      </w:r>
+    </w:p>
+    <w:p/>
+    <w:p>
+      <w:r>
+        <w:t>6月19</w:t>
+      </w:r>
+      <w:r>
+        <w:rPr>
+          <w:rFonts w:hint="eastAsia"/>
+        </w:rPr>
+        <w:t>日</w:t>
+      </w:r>
+    </w:p>
     <w:p/>
     <w:p/>
     <w:sectPr>

</xml_diff>

<commit_message>
Trial 4 for zy-fixed mesh.
</commit_message>
<xml_diff>
--- a/MasterResearchRecord2024June.docx
+++ b/MasterResearchRecord2024June.docx
@@ -2696,7 +2696,195 @@
         <w:t>日</w:t>
       </w:r>
     </w:p>
+    <w:p>
+      <w:r>
+        <w:rPr>
+          <w:rFonts w:hint="eastAsia"/>
+        </w:rPr>
+        <w:t>定式化の続きを</w:t>
+      </w:r>
+      <w:r>
+        <w:t>README.md</w:t>
+      </w:r>
+      <w:r>
+        <w:rPr>
+          <w:rFonts w:hint="eastAsia"/>
+        </w:rPr>
+        <w:t>上で行う。一般の座標系について議論している。</w:t>
+      </w:r>
+    </w:p>
+    <w:p>
+      <w:r>
+        <w:rPr>
+          <w:rFonts w:hint="eastAsia"/>
+        </w:rPr>
+        <w:t>異なる座標系にあり2つのベクトルが、同一座標系上では等しいことを示す等号（記法）が必要。</w:t>
+      </w:r>
+    </w:p>
     <w:p/>
+    <w:p>
+      <w:r>
+        <w:t>6</w:t>
+      </w:r>
+      <w:r>
+        <w:rPr>
+          <w:rFonts w:hint="eastAsia"/>
+        </w:rPr>
+        <w:t>月</w:t>
+      </w:r>
+      <w:r>
+        <w:t>20</w:t>
+      </w:r>
+      <w:r>
+        <w:rPr>
+          <w:rFonts w:hint="eastAsia"/>
+        </w:rPr>
+        <w:t>日</w:t>
+      </w:r>
+    </w:p>
+    <w:p>
+      <w:proofErr w:type="spellStart"/>
+      <w:r>
+        <w:t>Xy</w:t>
+      </w:r>
+      <w:proofErr w:type="spellEnd"/>
+      <w:r>
+        <w:rPr>
+          <w:rFonts w:hint="eastAsia"/>
+        </w:rPr>
+        <w:t>座標で作ったメッシュでシミュレーションを行うための準備を開始。</w:t>
+      </w:r>
+    </w:p>
+    <w:p/>
+    <w:p>
+      <w:pPr>
+        <w:rPr>
+          <w:rFonts w:hint="eastAsia"/>
+        </w:rPr>
+      </w:pPr>
+      <w:r>
+        <w:t>6</w:t>
+      </w:r>
+      <w:r>
+        <w:rPr>
+          <w:rFonts w:hint="eastAsia"/>
+        </w:rPr>
+        <w:t>月</w:t>
+      </w:r>
+      <w:r>
+        <w:t>21</w:t>
+      </w:r>
+      <w:r>
+        <w:rPr>
+          <w:rFonts w:hint="eastAsia"/>
+        </w:rPr>
+        <w:t>日</w:t>
+      </w:r>
+    </w:p>
+    <w:p>
+      <w:r>
+        <w:rPr>
+          <w:rFonts w:hint="eastAsia"/>
+        </w:rPr>
+        <w:t>藤田先生とミーティング。</w:t>
+      </w:r>
+    </w:p>
+    <w:p>
+      <w:proofErr w:type="spellStart"/>
+      <w:r>
+        <w:t>x</w:t>
+      </w:r>
+      <w:r>
+        <w:t>y</w:t>
+      </w:r>
+      <w:proofErr w:type="spellEnd"/>
+      <w:r>
+        <w:rPr>
+          <w:rFonts w:hint="eastAsia"/>
+        </w:rPr>
+        <w:t>座標上で</w:t>
+      </w:r>
+      <w:r>
+        <w:rPr>
+          <w:rFonts w:hint="eastAsia"/>
+        </w:rPr>
+        <w:t>ノードの座標と接続関係を生成してから、</w:t>
+      </w:r>
+      <w:proofErr w:type="spellStart"/>
+      <w:r>
+        <w:t>st</w:t>
+      </w:r>
+      <w:proofErr w:type="spellEnd"/>
+      <w:r>
+        <w:rPr>
+          <w:rFonts w:hint="eastAsia"/>
+        </w:rPr>
+        <w:t>上でそれらに基づいてメッシュ（四角要素）を作成する。</w:t>
+      </w:r>
+      <w:proofErr w:type="spellStart"/>
+      <w:r>
+        <w:t>Xy</w:t>
+      </w:r>
+      <w:proofErr w:type="spellEnd"/>
+      <w:r>
+        <w:rPr>
+          <w:rFonts w:hint="eastAsia"/>
+        </w:rPr>
+        <w:t>上で境界が歪むことが考えられるが、今は気にしないで、とりあえず結果を出力すること。</w:t>
+      </w:r>
+    </w:p>
+    <w:p>
+      <w:pPr>
+        <w:rPr>
+          <w:rFonts w:hint="eastAsia"/>
+        </w:rPr>
+      </w:pPr>
+      <w:r>
+        <w:rPr>
+          <w:rFonts w:hint="eastAsia"/>
+        </w:rPr>
+        <w:t>同一点の異なる座標系での表現を等しいことを示す表現については、数値列としてのベクトルと、座標値列としてのベクトルを同等に扱っていることが問題かもしれない。</w:t>
+      </w:r>
+      <w:r>
+        <w:rPr>
+          <w:rFonts w:hint="eastAsia"/>
+        </w:rPr>
+        <w:t>座標系を明示した上で</w:t>
+      </w:r>
+      <w:r>
+        <w:rPr>
+          <w:rFonts w:hint="eastAsia"/>
+        </w:rPr>
+        <w:t>、等号</w:t>
+      </w:r>
+      <w:r>
+        <w:rPr>
+          <w:rFonts w:hint="eastAsia"/>
+        </w:rPr>
+        <w:t>で結ぶのは問題ないと言える。</w:t>
+      </w:r>
+    </w:p>
+    <w:p/>
+    <w:p>
+      <w:pPr>
+        <w:rPr>
+          <w:rFonts w:hint="eastAsia"/>
+        </w:rPr>
+      </w:pPr>
+      <w:r>
+        <w:rPr>
+          <w:rFonts w:hint="eastAsia"/>
+        </w:rPr>
+        <w:t>四角要素での積分を考えるために、定式化を再度試みる。</w:t>
+      </w:r>
+    </w:p>
+    <w:p>
+      <w:pPr>
+        <w:rPr>
+          <w:rFonts w:hint="eastAsia"/>
+        </w:rPr>
+      </w:pPr>
+    </w:p>
     <w:p/>
     <w:sectPr>
       <w:type w:val="continuous"/>

</xml_diff>

<commit_message>
cyclic mesh implemented 20240622.
</commit_message>
<xml_diff>
--- a/MasterResearchRecord2024June.docx
+++ b/MasterResearchRecord2024June.docx
@@ -2876,6 +2876,25 @@
           <w:rFonts w:hint="eastAsia"/>
         </w:rPr>
         <w:t>四角要素での積分を考えるために、定式化を再度試みる。</w:t>
+      </w:r>
+    </w:p>
+    <w:p>
+      <w:r>
+        <w:rPr>
+          <w:rFonts w:hint="eastAsia"/>
+        </w:rPr>
+        <w:t>ナブラとヤコビ行列を一つ追加して、</w:t>
+      </w:r>
+      <w:proofErr w:type="spellStart"/>
+      <w:r>
+        <w:t>N_derivative</w:t>
+      </w:r>
+      <w:proofErr w:type="spellEnd"/>
+      <w:r>
+        <w:rPr>
+          <w:rFonts w:hint="eastAsia"/>
+        </w:rPr>
+        <w:t>を正しく計算して、数値解の正当性が確認された。</w:t>
       </w:r>
     </w:p>
     <w:p>

</xml_diff>

<commit_message>
Pytorch 1st trial. 20240622.
</commit_message>
<xml_diff>
--- a/MasterResearchRecord2024June.docx
+++ b/MasterResearchRecord2024June.docx
@@ -2897,12 +2897,110 @@
         <w:t>を正しく計算して、数値解の正当性が確認された。</w:t>
       </w:r>
     </w:p>
+    <w:p/>
+    <w:p>
+      <w:r>
+        <w:t>6</w:t>
+      </w:r>
+      <w:r>
+        <w:rPr>
+          <w:rFonts w:hint="eastAsia"/>
+        </w:rPr>
+        <w:t>月</w:t>
+      </w:r>
+      <w:r>
+        <w:t>22</w:t>
+      </w:r>
+      <w:r>
+        <w:rPr>
+          <w:rFonts w:hint="eastAsia"/>
+        </w:rPr>
+        <w:t>日</w:t>
+      </w:r>
+      <w:r>
+        <w:t>Sat.</w:t>
+      </w:r>
+    </w:p>
+    <w:p>
+      <w:proofErr w:type="spellStart"/>
+      <w:r>
+        <w:t>Xy</w:t>
+      </w:r>
+      <w:proofErr w:type="spellEnd"/>
+      <w:r>
+        <w:rPr>
+          <w:rFonts w:hint="eastAsia"/>
+        </w:rPr>
+        <w:t>平面上でのメッシュ分割、のち、</w:t>
+      </w:r>
+      <w:proofErr w:type="spellStart"/>
+      <w:r>
+        <w:t>st</w:t>
+      </w:r>
+      <w:proofErr w:type="spellEnd"/>
+      <w:r>
+        <w:rPr>
+          <w:rFonts w:hint="eastAsia"/>
+        </w:rPr>
+        <w:t>上での積分を実装。</w:t>
+      </w:r>
+    </w:p>
     <w:p>
       <w:pPr>
         <w:rPr>
           <w:rFonts w:hint="eastAsia"/>
         </w:rPr>
       </w:pPr>
+      <w:r>
+        <w:rPr>
+          <w:rFonts w:hint="eastAsia"/>
+        </w:rPr>
+        <w:t>ガウス数値積分による</w:t>
+      </w:r>
+      <w:r>
+        <w:t>RMSE</w:t>
+      </w:r>
+      <w:r>
+        <w:rPr>
+          <w:rFonts w:hint="eastAsia"/>
+        </w:rPr>
+        <w:t>評価を実装。</w:t>
+      </w:r>
+    </w:p>
+    <w:p>
+      <w:r>
+        <w:rPr>
+          <w:rFonts w:hint="eastAsia"/>
+        </w:rPr>
+        <w:t>周期性のあるメッシュを実装。</w:t>
+      </w:r>
+    </w:p>
+    <w:p>
+      <w:pPr>
+        <w:rPr>
+          <w:rFonts w:hint="eastAsia"/>
+        </w:rPr>
+      </w:pPr>
+      <w:proofErr w:type="spellStart"/>
+      <w:r>
+        <w:t>Pytorch</w:t>
+      </w:r>
+      <w:proofErr w:type="spellEnd"/>
+      <w:r>
+        <w:rPr>
+          <w:rFonts w:hint="eastAsia"/>
+        </w:rPr>
+        <w:t>による、自動微分を用いた、自動の</w:t>
+      </w:r>
+      <w:r>
+        <w:t>Jacobian, Christoffel</w:t>
+      </w:r>
+      <w:r>
+        <w:rPr>
+          <w:rFonts w:hint="eastAsia"/>
+        </w:rPr>
+        <w:t>記号の計算を検討。</w:t>
+      </w:r>
     </w:p>
     <w:p/>
     <w:sectPr>

</xml_diff>

<commit_message>
RMSE evaluation on vector field done. 20240624 1700.
</commit_message>
<xml_diff>
--- a/MasterResearchRecord2024June.docx
+++ b/MasterResearchRecord2024June.docx
@@ -3027,6 +3027,301 @@
           <w:rFonts w:hint="eastAsia"/>
         </w:rPr>
         <w:t>で作業する。</w:t>
+      </w:r>
+    </w:p>
+    <w:p/>
+    <w:p>
+      <w:r>
+        <w:rPr>
+          <w:rFonts w:hint="eastAsia"/>
+        </w:rPr>
+        <w:t>6月24日</w:t>
+      </w:r>
+      <w:r>
+        <w:t>Mon.</w:t>
+      </w:r>
+    </w:p>
+    <w:p>
+      <w:proofErr w:type="spellStart"/>
+      <w:r>
+        <w:t>Pytorch</w:t>
+      </w:r>
+      <w:proofErr w:type="spellEnd"/>
+      <w:r>
+        <w:rPr>
+          <w:rFonts w:hint="eastAsia"/>
+        </w:rPr>
+        <w:t>を使った自動微分は数値型管理が大変でエラーが多発。また、逆関数は引き続きて計算で求めているため、手計算の微分コストは小さいと判断し却下。</w:t>
+      </w:r>
+    </w:p>
+    <w:p>
+      <w:r>
+        <w:rPr>
+          <w:rFonts w:hint="eastAsia"/>
+        </w:rPr>
+        <w:t>元の手法で全プロセスを自動化し、</w:t>
+      </w:r>
+      <w:proofErr w:type="spellStart"/>
+      <w:r>
+        <w:t>main_vector</w:t>
+      </w:r>
+      <w:proofErr w:type="spellEnd"/>
+      <w:r>
+        <w:rPr>
+          <w:rFonts w:hint="eastAsia"/>
+        </w:rPr>
+        <w:t>として</w:t>
+      </w:r>
+      <w:r>
+        <w:t>CurvilinearFEM_Trial_2D.py</w:t>
+      </w:r>
+      <w:r>
+        <w:rPr>
+          <w:rFonts w:hint="eastAsia"/>
+        </w:rPr>
+        <w:t>に格納。</w:t>
+      </w:r>
+    </w:p>
+    <w:p>
+      <w:r>
+        <w:rPr>
+          <w:rFonts w:hint="eastAsia"/>
+        </w:rPr>
+        <w:t>パフォーマンスを図示して確認。</w:t>
+      </w:r>
+    </w:p>
+    <w:p>
+      <w:r>
+        <w:rPr>
+          <w:rFonts w:hint="eastAsia"/>
+        </w:rPr>
+        <w:t>詳細：</w:t>
+      </w:r>
+      <w:proofErr w:type="spellStart"/>
+      <w:r>
+        <w:t>N_division</w:t>
+      </w:r>
+      <w:proofErr w:type="spellEnd"/>
+      <w:r>
+        <w:rPr>
+          <w:rFonts w:hint="eastAsia"/>
+        </w:rPr>
+        <w:t>を</w:t>
+      </w:r>
+      <w:r>
+        <w:t>5~100</w:t>
+      </w:r>
+      <w:r>
+        <w:rPr>
+          <w:rFonts w:hint="eastAsia"/>
+        </w:rPr>
+        <w:t>として</w:t>
+      </w:r>
+      <w:r>
+        <w:t>RMSE</w:t>
+      </w:r>
+      <w:r>
+        <w:rPr>
+          <w:rFonts w:hint="eastAsia"/>
+        </w:rPr>
+        <w:t>を計算し比較。</w:t>
+      </w:r>
+    </w:p>
+    <w:p>
+      <w:pPr>
+        <w:rPr>
+          <w:rFonts w:hint="eastAsia"/>
+        </w:rPr>
+      </w:pPr>
+      <w:r>
+        <w:rPr>
+          <w:rFonts w:hint="eastAsia"/>
+        </w:rPr>
+        <w:t>結果：</w:t>
+      </w:r>
+      <w:r>
+        <w:t>identity</w:t>
+      </w:r>
+      <w:r>
+        <w:rPr>
+          <w:rFonts w:hint="eastAsia"/>
+        </w:rPr>
+        <w:t>と</w:t>
+      </w:r>
+      <w:r>
+        <w:t>square</w:t>
+      </w:r>
+      <w:r>
+        <w:rPr>
+          <w:rFonts w:hint="eastAsia"/>
+        </w:rPr>
+        <w:t>については同様に好成績だったが、両者の間に差異がないのも不思議。</w:t>
+      </w:r>
+      <w:r>
+        <w:t>Sin</w:t>
+      </w:r>
+      <w:r>
+        <w:rPr>
+          <w:rFonts w:hint="eastAsia"/>
+        </w:rPr>
+        <w:t>変換と</w:t>
+      </w:r>
+      <w:r>
+        <w:t>cubic</w:t>
+      </w:r>
+      <w:r>
+        <w:rPr>
+          <w:rFonts w:hint="eastAsia"/>
+        </w:rPr>
+        <w:t>変換はどちらも成績が悪かった。</w:t>
+      </w:r>
+    </w:p>
+    <w:p>
+      <w:pPr>
+        <w:rPr>
+          <w:rFonts w:hint="eastAsia"/>
+        </w:rPr>
+      </w:pPr>
+      <w:r>
+        <w:rPr>
+          <w:rFonts w:hint="eastAsia"/>
+          <w:noProof/>
+        </w:rPr>
+        <w:drawing>
+          <wp:inline distT="0" distB="0" distL="0" distR="0" wp14:anchorId="467B4858" wp14:editId="5F6866DB">
+            <wp:extent cx="2329543" cy="1747157"/>
+            <wp:effectExtent l="0" t="0" r="0" b="5715"/>
+            <wp:docPr id="1017255523" name="図 1" descr="グラフ, 折れ線グラフ&#10;&#10;自動的に生成された説明"/>
+            <wp:cNvGraphicFramePr>
+              <a:graphicFrameLocks xmlns:a="http://schemas.openxmlformats.org/drawingml/2006/main" noChangeAspect="1"/>
+            </wp:cNvGraphicFramePr>
+            <a:graphic xmlns:a="http://schemas.openxmlformats.org/drawingml/2006/main">
+              <a:graphicData uri="http://schemas.openxmlformats.org/drawingml/2006/picture">
+                <pic:pic xmlns:pic="http://schemas.openxmlformats.org/drawingml/2006/picture">
+                  <pic:nvPicPr>
+                    <pic:cNvPr id="1017255523" name="図 1" descr="グラフ, 折れ線グラフ&#10;&#10;自動的に生成された説明"/>
+                    <pic:cNvPicPr/>
+                  </pic:nvPicPr>
+                  <pic:blipFill>
+                    <a:blip r:embed="rId16" cstate="print">
+                      <a:extLst>
+                        <a:ext uri="{28A0092B-C50C-407E-A947-70E740481C1C}">
+                          <a14:useLocalDpi xmlns:a14="http://schemas.microsoft.com/office/drawing/2010/main" val="0"/>
+                        </a:ext>
+                      </a:extLst>
+                    </a:blip>
+                    <a:stretch>
+                      <a:fillRect/>
+                    </a:stretch>
+                  </pic:blipFill>
+                  <pic:spPr>
+                    <a:xfrm>
+                      <a:off x="0" y="0"/>
+                      <a:ext cx="2336655" cy="1752491"/>
+                    </a:xfrm>
+                    <a:prstGeom prst="rect">
+                      <a:avLst/>
+                    </a:prstGeom>
+                  </pic:spPr>
+                </pic:pic>
+              </a:graphicData>
+            </a:graphic>
+          </wp:inline>
+        </w:drawing>
+      </w:r>
+      <w:r>
+        <w:rPr>
+          <w:rFonts w:hint="eastAsia"/>
+          <w:noProof/>
+        </w:rPr>
+        <w:drawing>
+          <wp:inline distT="0" distB="0" distL="0" distR="0" wp14:anchorId="7E779FFC" wp14:editId="14641AE4">
+            <wp:extent cx="2329180" cy="1746885"/>
+            <wp:effectExtent l="0" t="0" r="0" b="5715"/>
+            <wp:docPr id="1536614190" name="図 2" descr="グラフ&#10;&#10;自動的に生成された説明"/>
+            <wp:cNvGraphicFramePr>
+              <a:graphicFrameLocks xmlns:a="http://schemas.openxmlformats.org/drawingml/2006/main" noChangeAspect="1"/>
+            </wp:cNvGraphicFramePr>
+            <a:graphic xmlns:a="http://schemas.openxmlformats.org/drawingml/2006/main">
+              <a:graphicData uri="http://schemas.openxmlformats.org/drawingml/2006/picture">
+                <pic:pic xmlns:pic="http://schemas.openxmlformats.org/drawingml/2006/picture">
+                  <pic:nvPicPr>
+                    <pic:cNvPr id="1536614190" name="図 2" descr="グラフ&#10;&#10;自動的に生成された説明"/>
+                    <pic:cNvPicPr/>
+                  </pic:nvPicPr>
+                  <pic:blipFill>
+                    <a:blip r:embed="rId17" cstate="print">
+                      <a:extLst>
+                        <a:ext uri="{28A0092B-C50C-407E-A947-70E740481C1C}">
+                          <a14:useLocalDpi xmlns:a14="http://schemas.microsoft.com/office/drawing/2010/main" val="0"/>
+                        </a:ext>
+                      </a:extLst>
+                    </a:blip>
+                    <a:stretch>
+                      <a:fillRect/>
+                    </a:stretch>
+                  </pic:blipFill>
+                  <pic:spPr>
+                    <a:xfrm>
+                      <a:off x="0" y="0"/>
+                      <a:ext cx="2358864" cy="1769148"/>
+                    </a:xfrm>
+                    <a:prstGeom prst="rect">
+                      <a:avLst/>
+                    </a:prstGeom>
+                  </pic:spPr>
+                </pic:pic>
+              </a:graphicData>
+            </a:graphic>
+          </wp:inline>
+        </w:drawing>
+      </w:r>
+      <w:r>
+        <w:rPr>
+          <w:rFonts w:hint="eastAsia"/>
+          <w:noProof/>
+        </w:rPr>
+        <w:drawing>
+          <wp:inline distT="0" distB="0" distL="0" distR="0" wp14:anchorId="76BE1470" wp14:editId="54607B39">
+            <wp:extent cx="2416628" cy="1812471"/>
+            <wp:effectExtent l="0" t="0" r="0" b="3810"/>
+            <wp:docPr id="792923147" name="図 3" descr="グラフ, 折れ線グラフ&#10;&#10;自動的に生成された説明"/>
+            <wp:cNvGraphicFramePr>
+              <a:graphicFrameLocks xmlns:a="http://schemas.openxmlformats.org/drawingml/2006/main" noChangeAspect="1"/>
+            </wp:cNvGraphicFramePr>
+            <a:graphic xmlns:a="http://schemas.openxmlformats.org/drawingml/2006/main">
+              <a:graphicData uri="http://schemas.openxmlformats.org/drawingml/2006/picture">
+                <pic:pic xmlns:pic="http://schemas.openxmlformats.org/drawingml/2006/picture">
+                  <pic:nvPicPr>
+                    <pic:cNvPr id="792923147" name="図 3" descr="グラフ, 折れ線グラフ&#10;&#10;自動的に生成された説明"/>
+                    <pic:cNvPicPr/>
+                  </pic:nvPicPr>
+                  <pic:blipFill>
+                    <a:blip r:embed="rId18" cstate="print">
+                      <a:extLst>
+                        <a:ext uri="{28A0092B-C50C-407E-A947-70E740481C1C}">
+                          <a14:useLocalDpi xmlns:a14="http://schemas.microsoft.com/office/drawing/2010/main" val="0"/>
+                        </a:ext>
+                      </a:extLst>
+                    </a:blip>
+                    <a:stretch>
+                      <a:fillRect/>
+                    </a:stretch>
+                  </pic:blipFill>
+                  <pic:spPr>
+                    <a:xfrm>
+                      <a:off x="0" y="0"/>
+                      <a:ext cx="2418656" cy="1813992"/>
+                    </a:xfrm>
+                    <a:prstGeom prst="rect">
+                      <a:avLst/>
+                    </a:prstGeom>
+                  </pic:spPr>
+                </pic:pic>
+              </a:graphicData>
+            </a:graphic>
+          </wp:inline>
+        </w:drawing>
       </w:r>
     </w:p>
     <w:p/>

</xml_diff>

<commit_message>
After the meeting on 20240625.
</commit_message>
<xml_diff>
--- a/MasterResearchRecord2024June.docx
+++ b/MasterResearchRecord2024June.docx
@@ -3128,11 +3128,6 @@
       </w:r>
     </w:p>
     <w:p>
-      <w:pPr>
-        <w:rPr>
-          <w:rFonts w:hint="eastAsia"/>
-        </w:rPr>
-      </w:pPr>
       <w:r>
         <w:rPr>
           <w:rFonts w:hint="eastAsia"/>
@@ -3177,18 +3172,13 @@
       </w:r>
     </w:p>
     <w:p>
-      <w:pPr>
-        <w:rPr>
-          <w:rFonts w:hint="eastAsia"/>
-        </w:rPr>
-      </w:pPr>
       <w:r>
         <w:rPr>
           <w:rFonts w:hint="eastAsia"/>
           <w:noProof/>
         </w:rPr>
         <w:drawing>
-          <wp:inline distT="0" distB="0" distL="0" distR="0" wp14:anchorId="467B4858" wp14:editId="5F6866DB">
+          <wp:inline distT="0" distB="0" distL="0" distR="0" wp14:anchorId="467B4858" wp14:editId="2915F399">
             <wp:extent cx="2329543" cy="1747157"/>
             <wp:effectExtent l="0" t="0" r="0" b="5715"/>
             <wp:docPr id="1017255523" name="図 1" descr="グラフ, 折れ線グラフ&#10;&#10;自動的に生成された説明"/>
@@ -3235,7 +3225,7 @@
           <w:noProof/>
         </w:rPr>
         <w:drawing>
-          <wp:inline distT="0" distB="0" distL="0" distR="0" wp14:anchorId="7E779FFC" wp14:editId="14641AE4">
+          <wp:inline distT="0" distB="0" distL="0" distR="0" wp14:anchorId="7E779FFC" wp14:editId="73D0B753">
             <wp:extent cx="2329180" cy="1746885"/>
             <wp:effectExtent l="0" t="0" r="0" b="5715"/>
             <wp:docPr id="1536614190" name="図 2" descr="グラフ&#10;&#10;自動的に生成された説明"/>
@@ -3282,7 +3272,7 @@
           <w:noProof/>
         </w:rPr>
         <w:drawing>
-          <wp:inline distT="0" distB="0" distL="0" distR="0" wp14:anchorId="76BE1470" wp14:editId="54607B39">
+          <wp:inline distT="0" distB="0" distL="0" distR="0" wp14:anchorId="76BE1470" wp14:editId="5065FE11">
             <wp:extent cx="2416628" cy="1812471"/>
             <wp:effectExtent l="0" t="0" r="0" b="3810"/>
             <wp:docPr id="792923147" name="図 3" descr="グラフ, 折れ線グラフ&#10;&#10;自動的に生成された説明"/>
@@ -3476,6 +3466,86 @@
         </w:rPr>
         <w:t>の自動微分を用いたヤコビアン、クリストッフェル記号の導出の検討</w:t>
       </w:r>
+      <w:r>
+        <w:rPr>
+          <w:rFonts w:hint="eastAsia"/>
+        </w:rPr>
+        <w:t>ないし挫折</w:t>
+      </w:r>
+    </w:p>
+    <w:p>
+      <w:pPr>
+        <w:pStyle w:val="a9"/>
+        <w:numPr>
+          <w:ilvl w:val="0"/>
+          <w:numId w:val="2"/>
+        </w:numPr>
+      </w:pPr>
+      <w:r>
+        <w:rPr>
+          <w:rFonts w:hint="eastAsia"/>
+        </w:rPr>
+        <w:t>異なる座標変換を用いた場合のパフォーマンスの比較</w:t>
+      </w:r>
+    </w:p>
+    <w:p>
+      <w:pPr>
+        <w:rPr>
+          <w:rFonts w:hint="eastAsia"/>
+        </w:rPr>
+      </w:pPr>
+      <w:r>
+        <w:rPr>
+          <w:rFonts w:hint="eastAsia"/>
+        </w:rPr>
+        <w:lastRenderedPageBreak/>
+        <w:t>次回に向けて、</w:t>
+      </w:r>
+      <w:proofErr w:type="spellStart"/>
+      <w:r>
+        <w:t>st</w:t>
+      </w:r>
+      <w:proofErr w:type="spellEnd"/>
+      <w:r>
+        <w:rPr>
+          <w:rFonts w:hint="eastAsia"/>
+        </w:rPr>
+        <w:t>座標</w:t>
+      </w:r>
+      <w:r>
+        <w:rPr>
+          <w:rFonts w:hint="eastAsia"/>
+        </w:rPr>
+        <w:t>における変位</w:t>
+      </w:r>
+      <w:r>
+        <w:t>u</w:t>
+      </w:r>
+      <w:r>
+        <w:rPr>
+          <w:rFonts w:hint="eastAsia"/>
+        </w:rPr>
+        <w:t>が線形になるような座標系を与える</w:t>
+      </w:r>
+      <w:r>
+        <w:rPr>
+          <w:rFonts w:hint="eastAsia"/>
+        </w:rPr>
+        <w:t>ことが重要。</w:t>
+      </w:r>
+      <w:r>
+        <w:rPr>
+          <w:rFonts w:hint="eastAsia"/>
+        </w:rPr>
+        <w:t>どのような座標変換が効果的なのか、それをどのように求めることができるかを考える。</w:t>
+      </w:r>
+    </w:p>
+    <w:p>
+      <w:pPr>
+        <w:rPr>
+          <w:rFonts w:hint="eastAsia"/>
+        </w:rPr>
+      </w:pPr>
     </w:p>
     <w:p/>
     <w:p/>

</xml_diff>

<commit_message>
external force added. 20240630 1937.
</commit_message>
<xml_diff>
--- a/MasterResearchRecord2024June.docx
+++ b/MasterResearchRecord2024June.docx
@@ -3178,7 +3178,7 @@
           <w:noProof/>
         </w:rPr>
         <w:drawing>
-          <wp:inline distT="0" distB="0" distL="0" distR="0" wp14:anchorId="467B4858" wp14:editId="2915F399">
+          <wp:inline distT="0" distB="0" distL="0" distR="0" wp14:anchorId="467B4858" wp14:editId="42FD109D">
             <wp:extent cx="2329543" cy="1747157"/>
             <wp:effectExtent l="0" t="0" r="0" b="5715"/>
             <wp:docPr id="1017255523" name="図 1" descr="グラフ, 折れ線グラフ&#10;&#10;自動的に生成された説明"/>
@@ -3225,7 +3225,7 @@
           <w:noProof/>
         </w:rPr>
         <w:drawing>
-          <wp:inline distT="0" distB="0" distL="0" distR="0" wp14:anchorId="7E779FFC" wp14:editId="73D0B753">
+          <wp:inline distT="0" distB="0" distL="0" distR="0" wp14:anchorId="7E779FFC" wp14:editId="69DC4983">
             <wp:extent cx="2329180" cy="1746885"/>
             <wp:effectExtent l="0" t="0" r="0" b="5715"/>
             <wp:docPr id="1536614190" name="図 2" descr="グラフ&#10;&#10;自動的に生成された説明"/>
@@ -3272,7 +3272,7 @@
           <w:noProof/>
         </w:rPr>
         <w:drawing>
-          <wp:inline distT="0" distB="0" distL="0" distR="0" wp14:anchorId="76BE1470" wp14:editId="5065FE11">
+          <wp:inline distT="0" distB="0" distL="0" distR="0" wp14:anchorId="76BE1470" wp14:editId="6B2E4A10">
             <wp:extent cx="2416628" cy="1812471"/>
             <wp:effectExtent l="0" t="0" r="0" b="3810"/>
             <wp:docPr id="792923147" name="図 3" descr="グラフ, 折れ線グラフ&#10;&#10;自動的に生成された説明"/>
@@ -3489,11 +3489,6 @@
       </w:r>
     </w:p>
     <w:p>
-      <w:pPr>
-        <w:rPr>
-          <w:rFonts w:hint="eastAsia"/>
-        </w:rPr>
-      </w:pPr>
       <w:r>
         <w:rPr>
           <w:rFonts w:hint="eastAsia"/>
@@ -3540,18 +3535,762 @@
         <w:t>どのような座標変換が効果的なのか、それをどのように求めることができるかを考える。</w:t>
       </w:r>
     </w:p>
+    <w:p/>
+    <w:p/>
+    <w:p>
+      <w:r>
+        <w:t>6</w:t>
+      </w:r>
+      <w:r>
+        <w:rPr>
+          <w:rFonts w:hint="eastAsia"/>
+        </w:rPr>
+        <w:t>月</w:t>
+      </w:r>
+      <w:r>
+        <w:t>29</w:t>
+      </w:r>
+      <w:r>
+        <w:rPr>
+          <w:rFonts w:hint="eastAsia"/>
+        </w:rPr>
+        <w:t>日</w:t>
+      </w:r>
+      <w:r>
+        <w:t>Sat.</w:t>
+      </w:r>
+    </w:p>
+    <w:p>
+      <w:r>
+        <w:rPr>
+          <w:rFonts w:hint="eastAsia"/>
+        </w:rPr>
+        <w:t>より変位分布にあった</w:t>
+      </w:r>
+      <w:r>
+        <w:rPr>
+          <w:rFonts w:hint="eastAsia"/>
+        </w:rPr>
+        <w:t>座標変換を導入すると、</w:t>
+      </w:r>
+      <w:proofErr w:type="spellStart"/>
+      <w:r>
+        <w:t>st</w:t>
+      </w:r>
+      <w:proofErr w:type="spellEnd"/>
+      <w:r>
+        <w:rPr>
+          <w:rFonts w:hint="eastAsia"/>
+        </w:rPr>
+        <w:t>座標空間内の変位が線形となることが期待される。しかし、当該問題（自重問題）でそれをすると、積分空間内で基底が</w:t>
+      </w:r>
+      <w:r>
+        <w:t>0</w:t>
+      </w:r>
+      <w:r>
+        <w:rPr>
+          <w:rFonts w:hint="eastAsia"/>
+        </w:rPr>
+        <w:t>となる場合が生じる。</w:t>
+      </w:r>
+      <w:r>
+        <w:rPr>
+          <w:rFonts w:hint="eastAsia"/>
+        </w:rPr>
+        <w:t>多少ずらすと、今度は誤差がとても大きくなる（とくに、基底が</w:t>
+      </w:r>
+      <w:r>
+        <w:t>0</w:t>
+      </w:r>
+      <w:r>
+        <w:rPr>
+          <w:rFonts w:hint="eastAsia"/>
+        </w:rPr>
+        <w:t>付近になる時にずれる）。</w:t>
+      </w:r>
+    </w:p>
+    <w:p>
+      <w:r>
+        <w:t>Identity function(</w:t>
+      </w:r>
+      <w:proofErr w:type="spellStart"/>
+      <w:r>
+        <w:t>u_xy</w:t>
+      </w:r>
+      <w:proofErr w:type="spellEnd"/>
+      <w:r>
+        <w:rPr>
+          <w:rFonts w:hint="eastAsia"/>
+        </w:rPr>
+        <w:t>座標系</w:t>
+      </w:r>
+      <w:r>
+        <w:t xml:space="preserve">, </w:t>
+      </w:r>
+      <w:proofErr w:type="spellStart"/>
+      <w:r>
+        <w:t>u_st</w:t>
+      </w:r>
+      <w:proofErr w:type="spellEnd"/>
+      <w:r>
+        <w:rPr>
+          <w:rFonts w:hint="eastAsia"/>
+        </w:rPr>
+        <w:t>座標系</w:t>
+      </w:r>
+      <w:r>
+        <w:t xml:space="preserve">), </w:t>
+      </w:r>
+    </w:p>
+    <w:p>
+      <w:r>
+        <w:rPr>
+          <w:noProof/>
+        </w:rPr>
+        <w:drawing>
+          <wp:inline distT="0" distB="0" distL="0" distR="0" wp14:anchorId="09BD8F3E" wp14:editId="17B2AC49">
+            <wp:extent cx="3556932" cy="1919839"/>
+            <wp:effectExtent l="0" t="0" r="0" b="0"/>
+            <wp:docPr id="1104287975" name="図 1" descr="グラフ&#10;&#10;自動的に生成された説明"/>
+            <wp:cNvGraphicFramePr>
+              <a:graphicFrameLocks xmlns:a="http://schemas.openxmlformats.org/drawingml/2006/main" noChangeAspect="1"/>
+            </wp:cNvGraphicFramePr>
+            <a:graphic xmlns:a="http://schemas.openxmlformats.org/drawingml/2006/main">
+              <a:graphicData uri="http://schemas.openxmlformats.org/drawingml/2006/picture">
+                <pic:pic xmlns:pic="http://schemas.openxmlformats.org/drawingml/2006/picture">
+                  <pic:nvPicPr>
+                    <pic:cNvPr id="1104287975" name="図 1" descr="グラフ&#10;&#10;自動的に生成された説明"/>
+                    <pic:cNvPicPr/>
+                  </pic:nvPicPr>
+                  <pic:blipFill>
+                    <a:blip r:embed="rId19">
+                      <a:extLst>
+                        <a:ext uri="{28A0092B-C50C-407E-A947-70E740481C1C}">
+                          <a14:useLocalDpi xmlns:a14="http://schemas.microsoft.com/office/drawing/2010/main" val="0"/>
+                        </a:ext>
+                      </a:extLst>
+                    </a:blip>
+                    <a:stretch>
+                      <a:fillRect/>
+                    </a:stretch>
+                  </pic:blipFill>
+                  <pic:spPr>
+                    <a:xfrm>
+                      <a:off x="0" y="0"/>
+                      <a:ext cx="3590450" cy="1937930"/>
+                    </a:xfrm>
+                    <a:prstGeom prst="rect">
+                      <a:avLst/>
+                    </a:prstGeom>
+                  </pic:spPr>
+                </pic:pic>
+              </a:graphicData>
+            </a:graphic>
+          </wp:inline>
+        </w:drawing>
+      </w:r>
+    </w:p>
+    <w:p/>
+    <w:p>
+      <m:oMath>
+        <m:r>
+          <w:rPr>
+            <w:rFonts w:ascii="Cambria Math" w:hAnsi="Cambria Math"/>
+          </w:rPr>
+          <m:t>t=</m:t>
+        </m:r>
+        <m:f>
+          <m:fPr>
+            <m:ctrlPr>
+              <w:rPr>
+                <w:rFonts w:ascii="Cambria Math" w:hAnsi="Cambria Math"/>
+                <w:i/>
+              </w:rPr>
+            </m:ctrlPr>
+          </m:fPr>
+          <m:num>
+            <m:r>
+              <w:rPr>
+                <w:rFonts w:ascii="Cambria Math" w:hAnsi="Cambria Math"/>
+              </w:rPr>
+              <m:t>1</m:t>
+            </m:r>
+          </m:num>
+          <m:den>
+            <m:r>
+              <w:rPr>
+                <w:rFonts w:ascii="Cambria Math" w:hAnsi="Cambria Math"/>
+              </w:rPr>
+              <m:t>2</m:t>
+            </m:r>
+          </m:den>
+        </m:f>
+        <m:r>
+          <w:rPr>
+            <w:rFonts w:ascii="Cambria Math" w:hAnsi="Cambria Math"/>
+          </w:rPr>
+          <m:t>y(y-2H')</m:t>
+        </m:r>
+      </m:oMath>
+      <w:r>
+        <w:t xml:space="preserve"> </w:t>
+      </w:r>
+      <w:r>
+        <w:t>function(</w:t>
+      </w:r>
+      <w:proofErr w:type="spellStart"/>
+      <w:r>
+        <w:t>u_xy</w:t>
+      </w:r>
+      <w:proofErr w:type="spellEnd"/>
+      <w:r>
+        <w:rPr>
+          <w:rFonts w:hint="eastAsia"/>
+        </w:rPr>
+        <w:t>座標系</w:t>
+      </w:r>
+      <w:r>
+        <w:t xml:space="preserve">, </w:t>
+      </w:r>
+      <w:proofErr w:type="spellStart"/>
+      <w:r>
+        <w:t>u_st</w:t>
+      </w:r>
+      <w:proofErr w:type="spellEnd"/>
+      <w:r>
+        <w:rPr>
+          <w:rFonts w:hint="eastAsia"/>
+        </w:rPr>
+        <w:t>座標系</w:t>
+      </w:r>
+      <w:r>
+        <w:t>)</w:t>
+      </w:r>
+    </w:p>
     <w:p>
       <w:pPr>
         <w:rPr>
           <w:rFonts w:hint="eastAsia"/>
         </w:rPr>
       </w:pPr>
+      <m:oMath>
+        <m:sSup>
+          <m:sSupPr>
+            <m:ctrlPr>
+              <w:rPr>
+                <w:rFonts w:ascii="Cambria Math" w:hAnsi="Cambria Math"/>
+                <w:i/>
+              </w:rPr>
+            </m:ctrlPr>
+          </m:sSupPr>
+          <m:e>
+            <m:r>
+              <w:rPr>
+                <w:rFonts w:ascii="Cambria Math" w:hAnsi="Cambria Math"/>
+              </w:rPr>
+              <m:t>H</m:t>
+            </m:r>
+          </m:e>
+          <m:sup>
+            <m:r>
+              <w:rPr>
+                <w:rFonts w:ascii="Cambria Math" w:hAnsi="Cambria Math"/>
+              </w:rPr>
+              <m:t>'</m:t>
+            </m:r>
+          </m:sup>
+        </m:sSup>
+        <m:r>
+          <w:rPr>
+            <w:rFonts w:ascii="Cambria Math" w:hAnsi="Cambria Math"/>
+          </w:rPr>
+          <m:t>=1.01H</m:t>
+        </m:r>
+      </m:oMath>
+      <w:r>
+        <w:rPr>
+          <w:rFonts w:hint="eastAsia"/>
+        </w:rPr>
+        <w:t>として</w:t>
+      </w:r>
+      <w:r>
+        <w:t>y=H</w:t>
+      </w:r>
+      <w:r>
+        <w:rPr>
+          <w:rFonts w:hint="eastAsia"/>
+        </w:rPr>
+        <w:t>で基底が</w:t>
+      </w:r>
+      <w:r>
+        <w:t>0</w:t>
+      </w:r>
+      <w:r>
+        <w:rPr>
+          <w:rFonts w:hint="eastAsia"/>
+        </w:rPr>
+        <w:t>となることを回避。</w:t>
+      </w:r>
+      <w:r>
+        <w:t>Xlinear-Ysquare1_01</w:t>
+      </w:r>
+    </w:p>
+    <w:p>
+      <w:r>
+        <w:rPr>
+          <w:noProof/>
+        </w:rPr>
+        <w:drawing>
+          <wp:inline distT="0" distB="0" distL="0" distR="0" wp14:anchorId="13113F89" wp14:editId="5677A6C9">
+            <wp:extent cx="3447875" cy="1860977"/>
+            <wp:effectExtent l="0" t="0" r="0" b="6350"/>
+            <wp:docPr id="1858971755" name="図 2" descr="グラフ, 散布図&#10;&#10;自動的に生成された説明"/>
+            <wp:cNvGraphicFramePr>
+              <a:graphicFrameLocks xmlns:a="http://schemas.openxmlformats.org/drawingml/2006/main" noChangeAspect="1"/>
+            </wp:cNvGraphicFramePr>
+            <a:graphic xmlns:a="http://schemas.openxmlformats.org/drawingml/2006/main">
+              <a:graphicData uri="http://schemas.openxmlformats.org/drawingml/2006/picture">
+                <pic:pic xmlns:pic="http://schemas.openxmlformats.org/drawingml/2006/picture">
+                  <pic:nvPicPr>
+                    <pic:cNvPr id="1858971755" name="図 2" descr="グラフ, 散布図&#10;&#10;自動的に生成された説明"/>
+                    <pic:cNvPicPr/>
+                  </pic:nvPicPr>
+                  <pic:blipFill>
+                    <a:blip r:embed="rId20" cstate="print">
+                      <a:extLst>
+                        <a:ext uri="{28A0092B-C50C-407E-A947-70E740481C1C}">
+                          <a14:useLocalDpi xmlns:a14="http://schemas.microsoft.com/office/drawing/2010/main" val="0"/>
+                        </a:ext>
+                      </a:extLst>
+                    </a:blip>
+                    <a:stretch>
+                      <a:fillRect/>
+                    </a:stretch>
+                  </pic:blipFill>
+                  <pic:spPr>
+                    <a:xfrm>
+                      <a:off x="0" y="0"/>
+                      <a:ext cx="3479115" cy="1877839"/>
+                    </a:xfrm>
+                    <a:prstGeom prst="rect">
+                      <a:avLst/>
+                    </a:prstGeom>
+                  </pic:spPr>
+                </pic:pic>
+              </a:graphicData>
+            </a:graphic>
+          </wp:inline>
+        </w:drawing>
+      </w:r>
+      <w:r>
+        <w:rPr>
+          <w:noProof/>
+        </w:rPr>
+        <w:drawing>
+          <wp:inline distT="0" distB="0" distL="0" distR="0" wp14:anchorId="07E44400" wp14:editId="4731A444">
+            <wp:extent cx="1861272" cy="1073203"/>
+            <wp:effectExtent l="0" t="0" r="5715" b="6350"/>
+            <wp:docPr id="1660342199" name="図 3" descr="グラフ&#10;&#10;自動的に生成された説明"/>
+            <wp:cNvGraphicFramePr>
+              <a:graphicFrameLocks xmlns:a="http://schemas.openxmlformats.org/drawingml/2006/main" noChangeAspect="1"/>
+            </wp:cNvGraphicFramePr>
+            <a:graphic xmlns:a="http://schemas.openxmlformats.org/drawingml/2006/main">
+              <a:graphicData uri="http://schemas.openxmlformats.org/drawingml/2006/picture">
+                <pic:pic xmlns:pic="http://schemas.openxmlformats.org/drawingml/2006/picture">
+                  <pic:nvPicPr>
+                    <pic:cNvPr id="1660342199" name="図 3" descr="グラフ&#10;&#10;自動的に生成された説明"/>
+                    <pic:cNvPicPr/>
+                  </pic:nvPicPr>
+                  <pic:blipFill rotWithShape="1">
+                    <a:blip r:embed="rId21" cstate="print">
+                      <a:extLst>
+                        <a:ext uri="{28A0092B-C50C-407E-A947-70E740481C1C}">
+                          <a14:useLocalDpi xmlns:a14="http://schemas.microsoft.com/office/drawing/2010/main" val="0"/>
+                        </a:ext>
+                      </a:extLst>
+                    </a:blip>
+                    <a:srcRect l="50451" t="20992" b="21868"/>
+                    <a:stretch/>
+                  </pic:blipFill>
+                  <pic:spPr bwMode="auto">
+                    <a:xfrm>
+                      <a:off x="0" y="0"/>
+                      <a:ext cx="1872353" cy="1079593"/>
+                    </a:xfrm>
+                    <a:prstGeom prst="rect">
+                      <a:avLst/>
+                    </a:prstGeom>
+                    <a:ln>
+                      <a:noFill/>
+                    </a:ln>
+                    <a:extLst>
+                      <a:ext uri="{53640926-AAD7-44D8-BBD7-CCE9431645EC}">
+                        <a14:shadowObscured xmlns:a14="http://schemas.microsoft.com/office/drawing/2010/main"/>
+                      </a:ext>
+                    </a:extLst>
+                  </pic:spPr>
+                </pic:pic>
+              </a:graphicData>
+            </a:graphic>
+          </wp:inline>
+        </w:drawing>
+      </w:r>
+    </w:p>
+    <w:p>
+      <w:r>
+        <w:rPr>
+          <w:rFonts w:hint="eastAsia"/>
+        </w:rPr>
+        <w:t>ところで</w:t>
+      </w:r>
+      <m:oMath>
+        <m:sSup>
+          <m:sSupPr>
+            <m:ctrlPr>
+              <w:rPr>
+                <w:rFonts w:ascii="Cambria Math" w:hAnsi="Cambria Math"/>
+                <w:i/>
+              </w:rPr>
+            </m:ctrlPr>
+          </m:sSupPr>
+          <m:e>
+            <m:r>
+              <w:rPr>
+                <w:rFonts w:ascii="Cambria Math" w:hAnsi="Cambria Math"/>
+              </w:rPr>
+              <m:t>H</m:t>
+            </m:r>
+          </m:e>
+          <m:sup>
+            <m:r>
+              <w:rPr>
+                <w:rFonts w:ascii="Cambria Math" w:hAnsi="Cambria Math"/>
+              </w:rPr>
+              <m:t>'</m:t>
+            </m:r>
+          </m:sup>
+        </m:sSup>
+        <m:r>
+          <w:rPr>
+            <w:rFonts w:ascii="Cambria Math" w:hAnsi="Cambria Math"/>
+          </w:rPr>
+          <m:t>=</m:t>
+        </m:r>
+        <m:r>
+          <w:rPr>
+            <w:rFonts w:ascii="Cambria Math" w:hAnsi="Cambria Math"/>
+          </w:rPr>
+          <m:t>2</m:t>
+        </m:r>
+        <m:r>
+          <w:rPr>
+            <w:rFonts w:ascii="Cambria Math" w:hAnsi="Cambria Math"/>
+          </w:rPr>
+          <m:t>H</m:t>
+        </m:r>
+      </m:oMath>
+      <w:r>
+        <w:t>(</w:t>
+      </w:r>
+      <w:r>
+        <w:t>Xlinear-Ysquare</w:t>
+      </w:r>
+      <w:r>
+        <w:t>2)</w:t>
+      </w:r>
+      <w:r>
+        <w:rPr>
+          <w:rFonts w:hint="eastAsia"/>
+        </w:rPr>
+        <w:t>と</w:t>
+      </w:r>
+      <w:r>
+        <w:rPr>
+          <w:rFonts w:hint="eastAsia"/>
+        </w:rPr>
+        <w:t>すると、</w:t>
+      </w:r>
+    </w:p>
+    <w:p>
+      <w:r>
+        <w:rPr>
+          <w:noProof/>
+        </w:rPr>
+        <w:lastRenderedPageBreak/>
+        <w:drawing>
+          <wp:inline distT="0" distB="0" distL="0" distR="0" wp14:anchorId="54DAA954" wp14:editId="0B8D9BDF">
+            <wp:extent cx="3512602" cy="1895912"/>
+            <wp:effectExtent l="0" t="0" r="5715" b="0"/>
+            <wp:docPr id="174809031" name="図 4" descr="グラフ&#10;&#10;自動的に生成された説明"/>
+            <wp:cNvGraphicFramePr>
+              <a:graphicFrameLocks xmlns:a="http://schemas.openxmlformats.org/drawingml/2006/main" noChangeAspect="1"/>
+            </wp:cNvGraphicFramePr>
+            <a:graphic xmlns:a="http://schemas.openxmlformats.org/drawingml/2006/main">
+              <a:graphicData uri="http://schemas.openxmlformats.org/drawingml/2006/picture">
+                <pic:pic xmlns:pic="http://schemas.openxmlformats.org/drawingml/2006/picture">
+                  <pic:nvPicPr>
+                    <pic:cNvPr id="174809031" name="図 4" descr="グラフ&#10;&#10;自動的に生成された説明"/>
+                    <pic:cNvPicPr/>
+                  </pic:nvPicPr>
+                  <pic:blipFill>
+                    <a:blip r:embed="rId22" cstate="print">
+                      <a:extLst>
+                        <a:ext uri="{28A0092B-C50C-407E-A947-70E740481C1C}">
+                          <a14:useLocalDpi xmlns:a14="http://schemas.microsoft.com/office/drawing/2010/main" val="0"/>
+                        </a:ext>
+                      </a:extLst>
+                    </a:blip>
+                    <a:stretch>
+                      <a:fillRect/>
+                    </a:stretch>
+                  </pic:blipFill>
+                  <pic:spPr>
+                    <a:xfrm>
+                      <a:off x="0" y="0"/>
+                      <a:ext cx="3554185" cy="1918356"/>
+                    </a:xfrm>
+                    <a:prstGeom prst="rect">
+                      <a:avLst/>
+                    </a:prstGeom>
+                  </pic:spPr>
+                </pic:pic>
+              </a:graphicData>
+            </a:graphic>
+          </wp:inline>
+        </w:drawing>
+      </w:r>
+      <w:r>
+        <w:rPr>
+          <w:noProof/>
+        </w:rPr>
+        <w:drawing>
+          <wp:inline distT="0" distB="0" distL="0" distR="0" wp14:anchorId="0AAB7413" wp14:editId="22AE15F8">
+            <wp:extent cx="1310789" cy="1943854"/>
+            <wp:effectExtent l="0" t="0" r="0" b="0"/>
+            <wp:docPr id="1954859802" name="図 5" descr="グラフ, 棒グラフ&#10;&#10;自動的に生成された説明"/>
+            <wp:cNvGraphicFramePr>
+              <a:graphicFrameLocks xmlns:a="http://schemas.openxmlformats.org/drawingml/2006/main" noChangeAspect="1"/>
+            </wp:cNvGraphicFramePr>
+            <a:graphic xmlns:a="http://schemas.openxmlformats.org/drawingml/2006/main">
+              <a:graphicData uri="http://schemas.openxmlformats.org/drawingml/2006/picture">
+                <pic:pic xmlns:pic="http://schemas.openxmlformats.org/drawingml/2006/picture">
+                  <pic:nvPicPr>
+                    <pic:cNvPr id="1954859802" name="図 5" descr="グラフ, 棒グラフ&#10;&#10;自動的に生成された説明"/>
+                    <pic:cNvPicPr/>
+                  </pic:nvPicPr>
+                  <pic:blipFill rotWithShape="1">
+                    <a:blip r:embed="rId23" cstate="print">
+                      <a:extLst>
+                        <a:ext uri="{28A0092B-C50C-407E-A947-70E740481C1C}">
+                          <a14:useLocalDpi xmlns:a14="http://schemas.microsoft.com/office/drawing/2010/main" val="0"/>
+                        </a:ext>
+                      </a:extLst>
+                    </a:blip>
+                    <a:srcRect l="57014" r="9271"/>
+                    <a:stretch/>
+                  </pic:blipFill>
+                  <pic:spPr bwMode="auto">
+                    <a:xfrm>
+                      <a:off x="0" y="0"/>
+                      <a:ext cx="1332068" cy="1975411"/>
+                    </a:xfrm>
+                    <a:prstGeom prst="rect">
+                      <a:avLst/>
+                    </a:prstGeom>
+                    <a:ln>
+                      <a:noFill/>
+                    </a:ln>
+                    <a:extLst>
+                      <a:ext uri="{53640926-AAD7-44D8-BBD7-CCE9431645EC}">
+                        <a14:shadowObscured xmlns:a14="http://schemas.microsoft.com/office/drawing/2010/main"/>
+                      </a:ext>
+                    </a:extLst>
+                  </pic:spPr>
+                </pic:pic>
+              </a:graphicData>
+            </a:graphic>
+          </wp:inline>
+        </w:drawing>
+      </w:r>
+    </w:p>
+    <w:p>
+      <w:r>
+        <w:rPr>
+          <w:rFonts w:hint="eastAsia"/>
+        </w:rPr>
+        <w:t>このようにうまくフィッティングする。</w:t>
+      </w:r>
+    </w:p>
+    <w:p>
+      <w:pPr>
+        <w:rPr>
+          <w:rFonts w:hint="eastAsia"/>
+        </w:rPr>
+      </w:pPr>
+      <w:r>
+        <w:rPr>
+          <w:rFonts w:hint="eastAsia"/>
+        </w:rPr>
+        <w:t>異なる座標変換についてその</w:t>
+      </w:r>
+      <w:r>
+        <w:t>RMSE</w:t>
+      </w:r>
+      <w:r>
+        <w:rPr>
+          <w:rFonts w:hint="eastAsia"/>
+        </w:rPr>
+        <w:t>誤差を重ねて表示すると、</w:t>
+      </w:r>
+    </w:p>
+    <w:p>
+      <w:r>
+        <w:rPr>
+          <w:rFonts w:hint="eastAsia"/>
+          <w:noProof/>
+        </w:rPr>
+        <w:drawing>
+          <wp:inline distT="0" distB="0" distL="0" distR="0" wp14:anchorId="7912756E" wp14:editId="4578CA1D">
+            <wp:extent cx="2617365" cy="1963023"/>
+            <wp:effectExtent l="0" t="0" r="0" b="5715"/>
+            <wp:docPr id="2029334117" name="図 6" descr="ダイアグラム&#10;&#10;自動的に生成された説明"/>
+            <wp:cNvGraphicFramePr>
+              <a:graphicFrameLocks xmlns:a="http://schemas.openxmlformats.org/drawingml/2006/main" noChangeAspect="1"/>
+            </wp:cNvGraphicFramePr>
+            <a:graphic xmlns:a="http://schemas.openxmlformats.org/drawingml/2006/main">
+              <a:graphicData uri="http://schemas.openxmlformats.org/drawingml/2006/picture">
+                <pic:pic xmlns:pic="http://schemas.openxmlformats.org/drawingml/2006/picture">
+                  <pic:nvPicPr>
+                    <pic:cNvPr id="2029334117" name="図 6" descr="ダイアグラム&#10;&#10;自動的に生成された説明"/>
+                    <pic:cNvPicPr/>
+                  </pic:nvPicPr>
+                  <pic:blipFill>
+                    <a:blip r:embed="rId24">
+                      <a:extLst>
+                        <a:ext uri="{28A0092B-C50C-407E-A947-70E740481C1C}">
+                          <a14:useLocalDpi xmlns:a14="http://schemas.microsoft.com/office/drawing/2010/main" val="0"/>
+                        </a:ext>
+                      </a:extLst>
+                    </a:blip>
+                    <a:stretch>
+                      <a:fillRect/>
+                    </a:stretch>
+                  </pic:blipFill>
+                  <pic:spPr>
+                    <a:xfrm>
+                      <a:off x="0" y="0"/>
+                      <a:ext cx="2656817" cy="1992612"/>
+                    </a:xfrm>
+                    <a:prstGeom prst="rect">
+                      <a:avLst/>
+                    </a:prstGeom>
+                  </pic:spPr>
+                </pic:pic>
+              </a:graphicData>
+            </a:graphic>
+          </wp:inline>
+        </w:drawing>
+      </w:r>
+      <w:r>
+        <w:rPr>
+          <w:noProof/>
+        </w:rPr>
+        <w:drawing>
+          <wp:inline distT="0" distB="0" distL="0" distR="0" wp14:anchorId="6D461C14" wp14:editId="6440BD61">
+            <wp:extent cx="2561439" cy="1921079"/>
+            <wp:effectExtent l="0" t="0" r="4445" b="0"/>
+            <wp:docPr id="1944379896" name="図 7" descr="グラフ, 折れ線グラフ&#10;&#10;自動的に生成された説明"/>
+            <wp:cNvGraphicFramePr>
+              <a:graphicFrameLocks xmlns:a="http://schemas.openxmlformats.org/drawingml/2006/main" noChangeAspect="1"/>
+            </wp:cNvGraphicFramePr>
+            <a:graphic xmlns:a="http://schemas.openxmlformats.org/drawingml/2006/main">
+              <a:graphicData uri="http://schemas.openxmlformats.org/drawingml/2006/picture">
+                <pic:pic xmlns:pic="http://schemas.openxmlformats.org/drawingml/2006/picture">
+                  <pic:nvPicPr>
+                    <pic:cNvPr id="1944379896" name="図 7" descr="グラフ, 折れ線グラフ&#10;&#10;自動的に生成された説明"/>
+                    <pic:cNvPicPr/>
+                  </pic:nvPicPr>
+                  <pic:blipFill>
+                    <a:blip r:embed="rId25" cstate="print">
+                      <a:extLst>
+                        <a:ext uri="{28A0092B-C50C-407E-A947-70E740481C1C}">
+                          <a14:useLocalDpi xmlns:a14="http://schemas.microsoft.com/office/drawing/2010/main" val="0"/>
+                        </a:ext>
+                      </a:extLst>
+                    </a:blip>
+                    <a:stretch>
+                      <a:fillRect/>
+                    </a:stretch>
+                  </pic:blipFill>
+                  <pic:spPr>
+                    <a:xfrm>
+                      <a:off x="0" y="0"/>
+                      <a:ext cx="2589779" cy="1942334"/>
+                    </a:xfrm>
+                    <a:prstGeom prst="rect">
+                      <a:avLst/>
+                    </a:prstGeom>
+                  </pic:spPr>
+                </pic:pic>
+              </a:graphicData>
+            </a:graphic>
+          </wp:inline>
+        </w:drawing>
+      </w:r>
+    </w:p>
+    <w:p>
+      <w:pPr>
+        <w:rPr>
+          <w:rFonts w:hint="eastAsia"/>
+        </w:rPr>
+      </w:pPr>
+      <w:r>
+        <w:rPr>
+          <w:rFonts w:hint="eastAsia"/>
+        </w:rPr>
+        <w:t>つまり、選び方が肝心で、特に基底が</w:t>
+      </w:r>
+      <w:r>
+        <w:t>0</w:t>
+      </w:r>
+      <w:r>
+        <w:rPr>
+          <w:rFonts w:hint="eastAsia"/>
+        </w:rPr>
+        <w:t>となる前後で細心の注意が必要。</w:t>
+      </w:r>
+    </w:p>
+    <w:p/>
+    <w:p>
+      <w:r>
+        <w:rPr>
+          <w:rFonts w:hint="eastAsia"/>
+        </w:rPr>
+        <w:t>6月</w:t>
+      </w:r>
+      <w:r>
+        <w:t>30</w:t>
+      </w:r>
+      <w:r>
+        <w:rPr>
+          <w:rFonts w:hint="eastAsia"/>
+        </w:rPr>
+        <w:t>日</w:t>
+      </w:r>
+      <w:r>
+        <w:t>Sun.</w:t>
+      </w:r>
     </w:p>
     <w:p/>
     <w:p/>
     <w:p/>
-    <w:p/>
-    <w:p/>
+    <w:p>
+      <w:pPr>
+        <w:rPr>
+          <w:rFonts w:hint="eastAsia"/>
+        </w:rPr>
+      </w:pPr>
+    </w:p>
     <w:sectPr>
       <w:type w:val="continuous"/>
       <w:pgSz w:w="11906" w:h="16838"/>

</xml_diff>

<commit_message>
July has arrived. 20240704.
</commit_message>
<xml_diff>
--- a/MasterResearchRecord2024June.docx
+++ b/MasterResearchRecord2024June.docx
@@ -3178,7 +3178,7 @@
           <w:noProof/>
         </w:rPr>
         <w:drawing>
-          <wp:inline distT="0" distB="0" distL="0" distR="0" wp14:anchorId="467B4858" wp14:editId="42FD109D">
+          <wp:inline distT="0" distB="0" distL="0" distR="0" wp14:anchorId="467B4858" wp14:editId="540426C2">
             <wp:extent cx="2329543" cy="1747157"/>
             <wp:effectExtent l="0" t="0" r="0" b="5715"/>
             <wp:docPr id="1017255523" name="図 1" descr="グラフ, 折れ線グラフ&#10;&#10;自動的に生成された説明"/>
@@ -3225,7 +3225,7 @@
           <w:noProof/>
         </w:rPr>
         <w:drawing>
-          <wp:inline distT="0" distB="0" distL="0" distR="0" wp14:anchorId="7E779FFC" wp14:editId="69DC4983">
+          <wp:inline distT="0" distB="0" distL="0" distR="0" wp14:anchorId="7E779FFC" wp14:editId="316A3F1E">
             <wp:extent cx="2329180" cy="1746885"/>
             <wp:effectExtent l="0" t="0" r="0" b="5715"/>
             <wp:docPr id="1536614190" name="図 2" descr="グラフ&#10;&#10;自動的に生成された説明"/>
@@ -3272,7 +3272,7 @@
           <w:noProof/>
         </w:rPr>
         <w:drawing>
-          <wp:inline distT="0" distB="0" distL="0" distR="0" wp14:anchorId="76BE1470" wp14:editId="6B2E4A10">
+          <wp:inline distT="0" distB="0" distL="0" distR="0" wp14:anchorId="76BE1470" wp14:editId="70095762">
             <wp:extent cx="2416628" cy="1812471"/>
             <wp:effectExtent l="0" t="0" r="0" b="3810"/>
             <wp:docPr id="792923147" name="図 3" descr="グラフ, 折れ線グラフ&#10;&#10;自動的に生成された説明"/>
@@ -3768,11 +3768,6 @@
       </w:r>
     </w:p>
     <w:p>
-      <w:pPr>
-        <w:rPr>
-          <w:rFonts w:hint="eastAsia"/>
-        </w:rPr>
-      </w:pPr>
       <m:oMath>
         <m:sSup>
           <m:sSupPr>
@@ -3841,7 +3836,7 @@
           <w:noProof/>
         </w:rPr>
         <w:drawing>
-          <wp:inline distT="0" distB="0" distL="0" distR="0" wp14:anchorId="13113F89" wp14:editId="5677A6C9">
+          <wp:inline distT="0" distB="0" distL="0" distR="0" wp14:anchorId="13113F89" wp14:editId="155EC71D">
             <wp:extent cx="3447875" cy="1860977"/>
             <wp:effectExtent l="0" t="0" r="0" b="6350"/>
             <wp:docPr id="1858971755" name="図 2" descr="グラフ, 散布図&#10;&#10;自動的に生成された説明"/>
@@ -3887,7 +3882,7 @@
           <w:noProof/>
         </w:rPr>
         <w:drawing>
-          <wp:inline distT="0" distB="0" distL="0" distR="0" wp14:anchorId="07E44400" wp14:editId="4731A444">
+          <wp:inline distT="0" distB="0" distL="0" distR="0" wp14:anchorId="07E44400" wp14:editId="3042FFDE">
             <wp:extent cx="1861272" cy="1073203"/>
             <wp:effectExtent l="0" t="0" r="5715" b="6350"/>
             <wp:docPr id="1660342199" name="図 3" descr="グラフ&#10;&#10;自動的に生成された説明"/>
@@ -3943,6 +3938,12 @@
         </w:rPr>
         <w:t>ところで</w:t>
       </w:r>
+      <w:r>
+        <w:rPr>
+          <w:rFonts w:hint="eastAsia"/>
+        </w:rPr>
+        <w:t>、</w:t>
+      </w:r>
       <m:oMath>
         <m:sSup>
           <m:sSupPr>
@@ -3974,19 +3975,7 @@
           <w:rPr>
             <w:rFonts w:ascii="Cambria Math" w:hAnsi="Cambria Math"/>
           </w:rPr>
-          <m:t>=</m:t>
-        </m:r>
-        <m:r>
-          <w:rPr>
-            <w:rFonts w:ascii="Cambria Math" w:hAnsi="Cambria Math"/>
-          </w:rPr>
-          <m:t>2</m:t>
-        </m:r>
-        <m:r>
-          <w:rPr>
-            <w:rFonts w:ascii="Cambria Math" w:hAnsi="Cambria Math"/>
-          </w:rPr>
-          <m:t>H</m:t>
+          <m:t>=2H</m:t>
         </m:r>
       </m:oMath>
       <w:r>
@@ -4002,13 +3991,7 @@
         <w:rPr>
           <w:rFonts w:hint="eastAsia"/>
         </w:rPr>
-        <w:t>と</w:t>
-      </w:r>
-      <w:r>
-        <w:rPr>
-          <w:rFonts w:hint="eastAsia"/>
-        </w:rPr>
-        <w:t>すると、</w:t>
+        <w:t>とすると、</w:t>
       </w:r>
     </w:p>
     <w:p>
@@ -4018,7 +4001,7 @@
         </w:rPr>
         <w:lastRenderedPageBreak/>
         <w:drawing>
-          <wp:inline distT="0" distB="0" distL="0" distR="0" wp14:anchorId="54DAA954" wp14:editId="0B8D9BDF">
+          <wp:inline distT="0" distB="0" distL="0" distR="0" wp14:anchorId="54DAA954" wp14:editId="02F29B78">
             <wp:extent cx="3512602" cy="1895912"/>
             <wp:effectExtent l="0" t="0" r="5715" b="0"/>
             <wp:docPr id="174809031" name="図 4" descr="グラフ&#10;&#10;自動的に生成された説明"/>
@@ -4064,7 +4047,7 @@
           <w:noProof/>
         </w:rPr>
         <w:drawing>
-          <wp:inline distT="0" distB="0" distL="0" distR="0" wp14:anchorId="0AAB7413" wp14:editId="22AE15F8">
+          <wp:inline distT="0" distB="0" distL="0" distR="0" wp14:anchorId="0AAB7413" wp14:editId="7649A958">
             <wp:extent cx="1310789" cy="1943854"/>
             <wp:effectExtent l="0" t="0" r="0" b="0"/>
             <wp:docPr id="1954859802" name="図 5" descr="グラフ, 棒グラフ&#10;&#10;自動的に生成された説明"/>
@@ -4122,11 +4105,6 @@
       </w:r>
     </w:p>
     <w:p>
-      <w:pPr>
-        <w:rPr>
-          <w:rFonts w:hint="eastAsia"/>
-        </w:rPr>
-      </w:pPr>
       <w:r>
         <w:rPr>
           <w:rFonts w:hint="eastAsia"/>
@@ -4196,7 +4174,7 @@
           <w:noProof/>
         </w:rPr>
         <w:drawing>
-          <wp:inline distT="0" distB="0" distL="0" distR="0" wp14:anchorId="6D461C14" wp14:editId="6440BD61">
+          <wp:inline distT="0" distB="0" distL="0" distR="0" wp14:anchorId="6D461C14" wp14:editId="5A367595">
             <wp:extent cx="2561439" cy="1921079"/>
             <wp:effectExtent l="0" t="0" r="4445" b="0"/>
             <wp:docPr id="1944379896" name="図 7" descr="グラフ, 折れ線グラフ&#10;&#10;自動的に生成された説明"/>
@@ -4239,6 +4217,91 @@
       </w:r>
     </w:p>
     <w:p>
+      <w:r>
+        <w:rPr>
+          <w:rFonts w:hint="eastAsia"/>
+        </w:rPr>
+        <w:t>つまり、選び方が肝心で、特に基底が</w:t>
+      </w:r>
+      <w:r>
+        <w:t>0</w:t>
+      </w:r>
+      <w:r>
+        <w:rPr>
+          <w:rFonts w:hint="eastAsia"/>
+        </w:rPr>
+        <w:t>となる前後で細心の注意が必要。</w:t>
+      </w:r>
+    </w:p>
+    <w:p/>
+    <w:p>
+      <w:r>
+        <w:rPr>
+          <w:rFonts w:hint="eastAsia"/>
+        </w:rPr>
+        <w:t>6月</w:t>
+      </w:r>
+      <w:r>
+        <w:t>30</w:t>
+      </w:r>
+      <w:r>
+        <w:rPr>
+          <w:rFonts w:hint="eastAsia"/>
+        </w:rPr>
+        <w:t>日</w:t>
+      </w:r>
+      <w:r>
+        <w:t>Sun.</w:t>
+      </w:r>
+    </w:p>
+    <w:p>
+      <w:r>
+        <w:rPr>
+          <w:rFonts w:hint="eastAsia"/>
+        </w:rPr>
+        <w:t>基底が</w:t>
+      </w:r>
+      <w:r>
+        <w:t>0</w:t>
+      </w:r>
+      <w:r>
+        <w:rPr>
+          <w:rFonts w:hint="eastAsia"/>
+        </w:rPr>
+        <w:t>でない部分のみについて適応してみる。ためしに自重問題の対象物体の高さを</w:t>
+      </w:r>
+      <w:r>
+        <w:t>2m</w:t>
+      </w:r>
+      <w:r>
+        <w:rPr>
+          <w:rFonts w:hint="eastAsia"/>
+        </w:rPr>
+        <w:t>とし</w:t>
+      </w:r>
+      <w:r>
+        <w:t>0~1m</w:t>
+      </w:r>
+      <w:r>
+        <w:rPr>
+          <w:rFonts w:hint="eastAsia"/>
+        </w:rPr>
+        <w:t>の範囲のみについて</w:t>
+      </w:r>
+      <w:r>
+        <w:rPr>
+          <w:rFonts w:hint="eastAsia"/>
+        </w:rPr>
+        <w:t>解く</w:t>
+      </w:r>
+      <w:r>
+        <w:rPr>
+          <w:rFonts w:hint="eastAsia"/>
+        </w:rPr>
+        <w:t>。</w:t>
+      </w:r>
+    </w:p>
+    <w:p>
       <w:pPr>
         <w:rPr>
           <w:rFonts w:hint="eastAsia"/>
@@ -4248,16 +4311,167 @@
         <w:rPr>
           <w:rFonts w:hint="eastAsia"/>
         </w:rPr>
-        <w:t>つまり、選び方が肝心で、特に基底が</w:t>
-      </w:r>
-      <w:r>
-        <w:t>0</w:t>
-      </w:r>
-      <w:r>
-        <w:rPr>
-          <w:rFonts w:hint="eastAsia"/>
-        </w:rPr>
-        <w:t>となる前後で細心の注意が必要。</w:t>
+        <w:t>結果：上述の</w:t>
+      </w:r>
+      <w:r>
+        <w:rPr>
+          <w:rFonts w:hint="eastAsia"/>
+        </w:rPr>
+        <w:t>解析解に合わせたモデルを用いると</w:t>
+      </w:r>
+      <w:r>
+        <w:rPr>
+          <w:rFonts w:hint="eastAsia"/>
+        </w:rPr>
+        <w:t>、恒等変換の場合に比べて、誤差が小さくなる。具体的には、返還しない場合の分割数が</w:t>
+      </w:r>
+      <w:r>
+        <w:t>2500</w:t>
+      </w:r>
+      <w:r>
+        <w:rPr>
+          <w:rFonts w:hint="eastAsia"/>
+        </w:rPr>
+        <w:t>の場合の誤差は、この座標変換における分割数が</w:t>
+      </w:r>
+      <w:r>
+        <w:t>1600</w:t>
+      </w:r>
+      <w:r>
+        <w:rPr>
+          <w:rFonts w:hint="eastAsia"/>
+        </w:rPr>
+        <w:t>の場合に相当する。よって大きな荒さのメッシュで同程度の精度を実現できることが検証された。</w:t>
+      </w:r>
+    </w:p>
+    <w:p>
+      <w:r>
+        <w:rPr>
+          <w:rFonts w:hint="eastAsia"/>
+          <w:noProof/>
+        </w:rPr>
+        <w:lastRenderedPageBreak/>
+        <w:drawing>
+          <wp:inline distT="0" distB="0" distL="0" distR="0" wp14:anchorId="2D079D60" wp14:editId="3B9675DE">
+            <wp:extent cx="2889337" cy="2167003"/>
+            <wp:effectExtent l="0" t="0" r="0" b="5080"/>
+            <wp:docPr id="2019966861" name="図 1" descr="グラフ, 折れ線グラフ&#10;&#10;自動的に生成された説明"/>
+            <wp:cNvGraphicFramePr>
+              <a:graphicFrameLocks xmlns:a="http://schemas.openxmlformats.org/drawingml/2006/main" noChangeAspect="1"/>
+            </wp:cNvGraphicFramePr>
+            <a:graphic xmlns:a="http://schemas.openxmlformats.org/drawingml/2006/main">
+              <a:graphicData uri="http://schemas.openxmlformats.org/drawingml/2006/picture">
+                <pic:pic xmlns:pic="http://schemas.openxmlformats.org/drawingml/2006/picture">
+                  <pic:nvPicPr>
+                    <pic:cNvPr id="2019966861" name="図 1" descr="グラフ, 折れ線グラフ&#10;&#10;自動的に生成された説明"/>
+                    <pic:cNvPicPr/>
+                  </pic:nvPicPr>
+                  <pic:blipFill>
+                    <a:blip r:embed="rId26">
+                      <a:extLst>
+                        <a:ext uri="{28A0092B-C50C-407E-A947-70E740481C1C}">
+                          <a14:useLocalDpi xmlns:a14="http://schemas.microsoft.com/office/drawing/2010/main" val="0"/>
+                        </a:ext>
+                      </a:extLst>
+                    </a:blip>
+                    <a:stretch>
+                      <a:fillRect/>
+                    </a:stretch>
+                  </pic:blipFill>
+                  <pic:spPr>
+                    <a:xfrm>
+                      <a:off x="0" y="0"/>
+                      <a:ext cx="2892592" cy="2169444"/>
+                    </a:xfrm>
+                    <a:prstGeom prst="rect">
+                      <a:avLst/>
+                    </a:prstGeom>
+                  </pic:spPr>
+                </pic:pic>
+              </a:graphicData>
+            </a:graphic>
+          </wp:inline>
+        </w:drawing>
+      </w:r>
+    </w:p>
+    <w:p>
+      <w:r>
+        <w:rPr>
+          <w:rFonts w:hint="eastAsia"/>
+        </w:rPr>
+        <w:t>ちなみに高さを</w:t>
+      </w:r>
+      <w:r>
+        <w:t>2m</w:t>
+      </w:r>
+      <w:r>
+        <w:rPr>
+          <w:rFonts w:hint="eastAsia"/>
+        </w:rPr>
+        <w:t>にしたまま、解析範囲を</w:t>
+      </w:r>
+      <w:r>
+        <w:t>0~1.5m</w:t>
+      </w:r>
+      <w:r>
+        <w:rPr>
+          <w:rFonts w:hint="eastAsia"/>
+        </w:rPr>
+        <w:t>にすると、計算が収束しなくなるので、おそらく何かおかしい。</w:t>
+      </w:r>
+    </w:p>
+    <w:p>
+      <w:pPr>
+        <w:rPr>
+          <w:rFonts w:hint="eastAsia"/>
+        </w:rPr>
+      </w:pPr>
+      <w:r>
+        <w:rPr>
+          <w:rFonts w:hint="eastAsia"/>
+          <w:noProof/>
+        </w:rPr>
+        <w:drawing>
+          <wp:inline distT="0" distB="0" distL="0" distR="0" wp14:anchorId="71BFA698" wp14:editId="492124E7">
+            <wp:extent cx="5400040" cy="4050030"/>
+            <wp:effectExtent l="0" t="0" r="0" b="1270"/>
+            <wp:docPr id="1064801972" name="図 2" descr="グラフ, 折れ線グラフ&#10;&#10;自動的に生成された説明"/>
+            <wp:cNvGraphicFramePr>
+              <a:graphicFrameLocks xmlns:a="http://schemas.openxmlformats.org/drawingml/2006/main" noChangeAspect="1"/>
+            </wp:cNvGraphicFramePr>
+            <a:graphic xmlns:a="http://schemas.openxmlformats.org/drawingml/2006/main">
+              <a:graphicData uri="http://schemas.openxmlformats.org/drawingml/2006/picture">
+                <pic:pic xmlns:pic="http://schemas.openxmlformats.org/drawingml/2006/picture">
+                  <pic:nvPicPr>
+                    <pic:cNvPr id="1064801972" name="図 2" descr="グラフ, 折れ線グラフ&#10;&#10;自動的に生成された説明"/>
+                    <pic:cNvPicPr/>
+                  </pic:nvPicPr>
+                  <pic:blipFill>
+                    <a:blip r:embed="rId27">
+                      <a:extLst>
+                        <a:ext uri="{28A0092B-C50C-407E-A947-70E740481C1C}">
+                          <a14:useLocalDpi xmlns:a14="http://schemas.microsoft.com/office/drawing/2010/main" val="0"/>
+                        </a:ext>
+                      </a:extLst>
+                    </a:blip>
+                    <a:stretch>
+                      <a:fillRect/>
+                    </a:stretch>
+                  </pic:blipFill>
+                  <pic:spPr>
+                    <a:xfrm>
+                      <a:off x="0" y="0"/>
+                      <a:ext cx="5400040" cy="4050030"/>
+                    </a:xfrm>
+                    <a:prstGeom prst="rect">
+                      <a:avLst/>
+                    </a:prstGeom>
+                  </pic:spPr>
+                </pic:pic>
+              </a:graphicData>
+            </a:graphic>
+          </wp:inline>
+        </w:drawing>
       </w:r>
     </w:p>
     <w:p/>
@@ -4266,31 +4480,24 @@
         <w:rPr>
           <w:rFonts w:hint="eastAsia"/>
         </w:rPr>
-        <w:t>6月</w:t>
-      </w:r>
-      <w:r>
-        <w:t>30</w:t>
-      </w:r>
-      <w:r>
-        <w:rPr>
-          <w:rFonts w:hint="eastAsia"/>
-        </w:rPr>
-        <w:t>日</w:t>
-      </w:r>
-      <w:r>
-        <w:t>Sun.</w:t>
-      </w:r>
+        <w:t>課題まとめ：</w:t>
+      </w:r>
+    </w:p>
+    <w:p>
+      <w:pPr>
+        <w:pStyle w:val="a9"/>
+        <w:numPr>
+          <w:ilvl w:val="0"/>
+          <w:numId w:val="2"/>
+        </w:numPr>
+        <w:rPr>
+          <w:rFonts w:hint="eastAsia"/>
+        </w:rPr>
+      </w:pPr>
     </w:p>
     <w:p/>
     <w:p/>
     <w:p/>
-    <w:p>
-      <w:pPr>
-        <w:rPr>
-          <w:rFonts w:hint="eastAsia"/>
-        </w:rPr>
-      </w:pPr>
-    </w:p>
     <w:sectPr>
       <w:type w:val="continuous"/>
       <w:pgSz w:w="11906" w:h="16838"/>

</xml_diff>